<commit_message>
Cambios preciosos que funcionan felicidad :))
</commit_message>
<xml_diff>
--- a/MemoriaPL1.docx
+++ b/MemoriaPL1.docx
@@ -14,13 +14,13 @@
               <wp:anchor distT="0" distB="0" distL="114300" distR="114300" simplePos="0" relativeHeight="251660800" behindDoc="0" locked="0" layoutInCell="1" allowOverlap="1" wp14:anchorId="625A5FA7" wp14:editId="40148740">
                 <wp:simplePos x="0" y="0"/>
                 <wp:positionH relativeFrom="column">
-                  <wp:posOffset>-539115</wp:posOffset>
+                  <wp:posOffset>-569595</wp:posOffset>
                 </wp:positionH>
                 <wp:positionV relativeFrom="paragraph">
-                  <wp:posOffset>3785870</wp:posOffset>
+                  <wp:posOffset>9524</wp:posOffset>
                 </wp:positionV>
-                <wp:extent cx="7506970" cy="408940"/>
-                <wp:effectExtent l="0" t="0" r="0" b="0"/>
+                <wp:extent cx="7506970" cy="695325"/>
+                <wp:effectExtent l="0" t="0" r="0" b="9525"/>
                 <wp:wrapNone/>
                 <wp:docPr id="13" name="Text Box 5"/>
                 <wp:cNvGraphicFramePr>
@@ -35,7 +35,7 @@
                       <wps:spPr bwMode="auto">
                         <a:xfrm rot="10800000" flipV="1">
                           <a:off x="0" y="0"/>
-                          <a:ext cx="7506970" cy="408940"/>
+                          <a:ext cx="7506970" cy="695325"/>
                         </a:xfrm>
                         <a:prstGeom prst="rect">
                           <a:avLst/>
@@ -72,7 +72,7 @@
                               <w:rPr>
                                 <w:b/>
                                 <w:color w:val="595959" w:themeColor="text1" w:themeTint="A6"/>
-                                <w:sz w:val="40"/>
+                                <w:sz w:val="56"/>
                                 <w:szCs w:val="40"/>
                               </w:rPr>
                             </w:pPr>
@@ -81,7 +81,7 @@
                                 <w:rPr>
                                   <w:b/>
                                   <w:color w:val="595959" w:themeColor="text1" w:themeTint="A6"/>
-                                  <w:sz w:val="40"/>
+                                  <w:sz w:val="56"/>
                                   <w:szCs w:val="40"/>
                                 </w:rPr>
                                 <w:alias w:val="Autor"/>
@@ -95,7 +95,7 @@
                                   <w:rPr>
                                     <w:b/>
                                     <w:color w:val="595959" w:themeColor="text1" w:themeTint="A6"/>
-                                    <w:sz w:val="40"/>
+                                    <w:sz w:val="56"/>
                                     <w:szCs w:val="40"/>
                                   </w:rPr>
                                   <w:t>Procesadores de Lenguajes</w:t>
@@ -126,7 +126,7 @@
                 <v:stroke joinstyle="miter"/>
                 <v:path gradientshapeok="t" o:connecttype="rect"/>
               </v:shapetype>
-              <v:shape id="Text Box 5" o:spid="_x0000_s1026" type="#_x0000_t202" style="position:absolute;margin-left:-42.45pt;margin-top:298.1pt;width:591.1pt;height:32.2pt;rotation:180;flip:y;z-index:251660800;visibility:visible;mso-wrap-style:square;mso-width-percent:0;mso-height-percent:0;mso-wrap-distance-left:9pt;mso-wrap-distance-top:0;mso-wrap-distance-right:9pt;mso-wrap-distance-bottom:0;mso-position-horizontal:absolute;mso-position-horizontal-relative:text;mso-position-vertical:absolute;mso-position-vertical-relative:text;mso-width-percent:0;mso-height-percent:0;mso-width-relative:page;mso-height-relative:page;v-text-anchor:middle" o:gfxdata="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" filled="f" stroked="f">
+              <v:shape id="Text Box 5" o:spid="_x0000_s1026" type="#_x0000_t202" style="position:absolute;left:0;text-align:left;margin-left:-44.85pt;margin-top:.75pt;width:591.1pt;height:54.75pt;rotation:180;flip:y;z-index:251660800;visibility:visible;mso-wrap-style:square;mso-width-percent:0;mso-height-percent:0;mso-wrap-distance-left:9pt;mso-wrap-distance-top:0;mso-wrap-distance-right:9pt;mso-wrap-distance-bottom:0;mso-position-horizontal:absolute;mso-position-horizontal-relative:text;mso-position-vertical:absolute;mso-position-vertical-relative:text;mso-width-percent:0;mso-height-percent:0;mso-width-relative:page;mso-height-relative:page;v-text-anchor:middle" o:gfxdata="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" filled="f" stroked="f">
                 <v:textbox>
                   <w:txbxContent>
                     <w:p>
@@ -135,7 +135,7 @@
                         <w:rPr>
                           <w:b/>
                           <w:color w:val="595959" w:themeColor="text1" w:themeTint="A6"/>
-                          <w:sz w:val="40"/>
+                          <w:sz w:val="56"/>
                           <w:szCs w:val="40"/>
                         </w:rPr>
                       </w:pPr>
@@ -144,7 +144,7 @@
                           <w:rPr>
                             <w:b/>
                             <w:color w:val="595959" w:themeColor="text1" w:themeTint="A6"/>
-                            <w:sz w:val="40"/>
+                            <w:sz w:val="56"/>
                             <w:szCs w:val="40"/>
                           </w:rPr>
                           <w:alias w:val="Autor"/>
@@ -152,12 +152,13 @@
                           <w:dataBinding w:prefixMappings="xmlns:ns0='http://purl.org/dc/elements/1.1/' xmlns:ns1='http://schemas.openxmlformats.org/package/2006/metadata/core-properties' " w:xpath="/ns1:coreProperties[1]/ns0:creator[1]" w:storeItemID="{6C3C8BC8-F283-45AE-878A-BAB7291924A1}"/>
                           <w:text/>
                         </w:sdtPr>
+                        <w:sdtEndPr/>
                         <w:sdtContent>
                           <w:r>
                             <w:rPr>
                               <w:b/>
                               <w:color w:val="595959" w:themeColor="text1" w:themeTint="A6"/>
-                              <w:sz w:val="40"/>
+                              <w:sz w:val="56"/>
                               <w:szCs w:val="40"/>
                             </w:rPr>
                             <w:t>Procesadores de Lenguajes</w:t>
@@ -183,13 +184,13 @@
               <wp:anchor distT="0" distB="0" distL="114300" distR="114300" simplePos="0" relativeHeight="251723264" behindDoc="0" locked="0" layoutInCell="1" allowOverlap="1" wp14:anchorId="009CF813" wp14:editId="20E5A5A7">
                 <wp:simplePos x="0" y="0"/>
                 <wp:positionH relativeFrom="column">
-                  <wp:posOffset>-554355</wp:posOffset>
+                  <wp:posOffset>-293370</wp:posOffset>
                 </wp:positionH>
                 <wp:positionV relativeFrom="paragraph">
-                  <wp:posOffset>4259580</wp:posOffset>
+                  <wp:posOffset>800100</wp:posOffset>
                 </wp:positionV>
-                <wp:extent cx="3131820" cy="1120140"/>
-                <wp:effectExtent l="0" t="0" r="0" b="3810"/>
+                <wp:extent cx="3600450" cy="1238250"/>
+                <wp:effectExtent l="0" t="0" r="0" b="0"/>
                 <wp:wrapNone/>
                 <wp:docPr id="12" name="Text Box 4"/>
                 <wp:cNvGraphicFramePr>
@@ -204,7 +205,7 @@
                       <wps:spPr bwMode="auto">
                         <a:xfrm>
                           <a:off x="0" y="0"/>
-                          <a:ext cx="3131820" cy="1120140"/>
+                          <a:ext cx="3600450" cy="1238250"/>
                         </a:xfrm>
                         <a:prstGeom prst="rect">
                           <a:avLst/>
@@ -242,6 +243,7 @@
                               <w:rPr>
                                 <w:b/>
                                 <w:color w:val="DDDDDD" w:themeColor="background2"/>
+                                <w:sz w:val="32"/>
                                 <w:lang w:val="es-ES"/>
                               </w:rPr>
                             </w:pPr>
@@ -249,6 +251,7 @@
                               <w:rPr>
                                 <w:b/>
                                 <w:color w:val="DDDDDD" w:themeColor="background2"/>
+                                <w:sz w:val="32"/>
                                 <w:lang w:val="es-ES"/>
                               </w:rPr>
                               <w:t>Helena García González,</w:t>
@@ -261,6 +264,7 @@
                               <w:rPr>
                                 <w:b/>
                                 <w:color w:val="DDDDDD" w:themeColor="background2"/>
+                                <w:sz w:val="32"/>
                                 <w:lang w:val="es-ES"/>
                               </w:rPr>
                             </w:pPr>
@@ -268,6 +272,7 @@
                               <w:rPr>
                                 <w:b/>
                                 <w:color w:val="DDDDDD" w:themeColor="background2"/>
+                                <w:sz w:val="32"/>
                                 <w:lang w:val="es-ES"/>
                               </w:rPr>
                               <w:t xml:space="preserve">Elena Mateos Martín, </w:t>
@@ -280,6 +285,7 @@
                               <w:rPr>
                                 <w:b/>
                                 <w:color w:val="DDDDDD" w:themeColor="background2"/>
+                                <w:sz w:val="32"/>
                                 <w:lang w:val="es-ES"/>
                               </w:rPr>
                             </w:pPr>
@@ -287,6 +293,7 @@
                               <w:rPr>
                                 <w:b/>
                                 <w:color w:val="DDDDDD" w:themeColor="background2"/>
+                                <w:sz w:val="32"/>
                                 <w:lang w:val="es-ES"/>
                               </w:rPr>
                               <w:t>Miguel Ángel Monreal Velasco</w:t>
@@ -311,7 +318,7 @@
           </mc:Choice>
           <mc:Fallback>
             <w:pict>
-              <v:shape w14:anchorId="009CF813" id="Text Box 4" o:spid="_x0000_s1027" type="#_x0000_t202" style="position:absolute;margin-left:-43.65pt;margin-top:335.4pt;width:246.6pt;height:88.2pt;z-index:251723264;visibility:visible;mso-wrap-style:square;mso-width-percent:0;mso-height-percent:0;mso-wrap-distance-left:9pt;mso-wrap-distance-top:0;mso-wrap-distance-right:9pt;mso-wrap-distance-bottom:0;mso-position-horizontal:absolute;mso-position-horizontal-relative:text;mso-position-vertical:absolute;mso-position-vertical-relative:text;mso-width-percent:0;mso-height-percent:0;mso-width-relative:page;mso-height-relative:page;v-text-anchor:top" o:gfxdata="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" filled="f" stroked="f">
+              <v:shape w14:anchorId="009CF813" id="Text Box 4" o:spid="_x0000_s1027" type="#_x0000_t202" style="position:absolute;left:0;text-align:left;margin-left:-23.1pt;margin-top:63pt;width:283.5pt;height:97.5pt;z-index:251723264;visibility:visible;mso-wrap-style:square;mso-width-percent:0;mso-height-percent:0;mso-wrap-distance-left:9pt;mso-wrap-distance-top:0;mso-wrap-distance-right:9pt;mso-wrap-distance-bottom:0;mso-position-horizontal:absolute;mso-position-horizontal-relative:text;mso-position-vertical:absolute;mso-position-vertical-relative:text;mso-width-percent:0;mso-height-percent:0;mso-width-relative:page;mso-height-relative:page;v-text-anchor:top" o:gfxdata="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" filled="f" stroked="f">
                 <v:textbox>
                   <w:txbxContent>
                     <w:p>
@@ -321,6 +328,7 @@
                         <w:rPr>
                           <w:b/>
                           <w:color w:val="DDDDDD" w:themeColor="background2"/>
+                          <w:sz w:val="32"/>
                           <w:lang w:val="es-ES"/>
                         </w:rPr>
                       </w:pPr>
@@ -328,6 +336,7 @@
                         <w:rPr>
                           <w:b/>
                           <w:color w:val="DDDDDD" w:themeColor="background2"/>
+                          <w:sz w:val="32"/>
                           <w:lang w:val="es-ES"/>
                         </w:rPr>
                         <w:t>Helena García González,</w:t>
@@ -340,6 +349,7 @@
                         <w:rPr>
                           <w:b/>
                           <w:color w:val="DDDDDD" w:themeColor="background2"/>
+                          <w:sz w:val="32"/>
                           <w:lang w:val="es-ES"/>
                         </w:rPr>
                       </w:pPr>
@@ -347,6 +357,7 @@
                         <w:rPr>
                           <w:b/>
                           <w:color w:val="DDDDDD" w:themeColor="background2"/>
+                          <w:sz w:val="32"/>
                           <w:lang w:val="es-ES"/>
                         </w:rPr>
                         <w:t xml:space="preserve">Elena Mateos Martín, </w:t>
@@ -359,6 +370,7 @@
                         <w:rPr>
                           <w:b/>
                           <w:color w:val="DDDDDD" w:themeColor="background2"/>
+                          <w:sz w:val="32"/>
                           <w:lang w:val="es-ES"/>
                         </w:rPr>
                       </w:pPr>
@@ -366,6 +378,7 @@
                         <w:rPr>
                           <w:b/>
                           <w:color w:val="DDDDDD" w:themeColor="background2"/>
+                          <w:sz w:val="32"/>
                           <w:lang w:val="es-ES"/>
                         </w:rPr>
                         <w:t>Miguel Ángel Monreal Velasco</w:t>
@@ -478,7 +491,7 @@
           </mc:Choice>
           <mc:Fallback>
             <w:pict>
-              <v:shape w14:anchorId="49B1BCAE" id="Text Box 2" o:spid="_x0000_s1028" type="#_x0000_t202" style="position:absolute;margin-left:-70.9pt;margin-top:666.95pt;width:603.8pt;height:93pt;z-index:251670016;visibility:visible;mso-wrap-style:square;mso-width-percent:0;mso-height-percent:0;mso-wrap-distance-left:9pt;mso-wrap-distance-top:0;mso-wrap-distance-right:9pt;mso-wrap-distance-bottom:0;mso-position-horizontal:absolute;mso-position-horizontal-relative:text;mso-position-vertical:absolute;mso-position-vertical-relative:text;mso-width-percent:0;mso-height-percent:0;mso-width-relative:page;mso-height-relative:page;v-text-anchor:top" o:gfxdata="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" filled="f" stroked="f">
+              <v:shape w14:anchorId="49B1BCAE" id="Text Box 2" o:spid="_x0000_s1028" type="#_x0000_t202" style="position:absolute;left:0;text-align:left;margin-left:-70.9pt;margin-top:666.95pt;width:603.8pt;height:93pt;z-index:251670016;visibility:visible;mso-wrap-style:square;mso-width-percent:0;mso-height-percent:0;mso-wrap-distance-left:9pt;mso-wrap-distance-top:0;mso-wrap-distance-right:9pt;mso-wrap-distance-bottom:0;mso-position-horizontal:absolute;mso-position-horizontal-relative:text;mso-position-vertical:absolute;mso-position-vertical-relative:text;mso-width-percent:0;mso-height-percent:0;mso-width-relative:page;mso-height-relative:page;v-text-anchor:top" o:gfxdata="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" filled="f" stroked="f">
                 <v:textbox>
                   <w:txbxContent>
                     <w:p>
@@ -502,6 +515,7 @@
                           <w:dataBinding w:prefixMappings="xmlns:ns0='http://purl.org/dc/elements/1.1/' xmlns:ns1='http://schemas.openxmlformats.org/package/2006/metadata/core-properties' " w:xpath="/ns1:coreProperties[1]/ns0:title[1]" w:storeItemID="{6C3C8BC8-F283-45AE-878A-BAB7291924A1}"/>
                           <w:text/>
                         </w:sdtPr>
+                        <w:sdtEndPr/>
                         <w:sdtContent>
                           <w:r>
                             <w:rPr>
@@ -830,7 +844,7 @@
                 <v:stroke joinstyle="miter"/>
                 <v:path gradientshapeok="t" o:connecttype="rect"/>
               </v:shapetype>
-              <v:shape id="Text Box 3" o:spid="_x0000_s1029" type="#_x0000_t202" style="position:absolute;margin-left:563.5pt;margin-top:372.65pt;width:231.05pt;height:22.55pt;z-index:251593216;visibility:visible;mso-wrap-style:square;mso-width-percent:0;mso-height-percent:0;mso-wrap-distance-left:9pt;mso-wrap-distance-top:0;mso-wrap-distance-right:9pt;mso-wrap-distance-bottom:0;mso-position-horizontal:absolute;mso-position-horizontal-relative:text;mso-position-vertical:absolute;mso-position-vertical-relative:text;mso-width-percent:0;mso-height-percent:0;mso-width-relative:page;mso-height-relative:page;v-text-anchor:top" o:gfxdata="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" filled="f" stroked="f">
+              <v:shape id="Text Box 3" o:spid="_x0000_s1029" type="#_x0000_t202" style="position:absolute;left:0;text-align:left;margin-left:563.5pt;margin-top:372.65pt;width:231.05pt;height:22.55pt;z-index:251593216;visibility:visible;mso-wrap-style:square;mso-width-percent:0;mso-height-percent:0;mso-wrap-distance-left:9pt;mso-wrap-distance-top:0;mso-wrap-distance-right:9pt;mso-wrap-distance-bottom:0;mso-position-horizontal:absolute;mso-position-horizontal-relative:text;mso-position-vertical:absolute;mso-position-vertical-relative:text;mso-width-percent:0;mso-height-percent:0;mso-width-relative:page;mso-height-relative:page;v-text-anchor:top" o:gfxdata="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" filled="f" stroked="f">
                 <v:textbox>
                   <w:txbxContent>
                     <w:p>
@@ -901,9 +915,6 @@
         </mc:AlternateContent>
       </w:r>
       <w:r>
-        <w:t>–</w:t>
-      </w:r>
-      <w:r>
         <w:rPr>
           <w:noProof/>
           <w:lang w:val="es-ES" w:eastAsia="ja-JP"/>
@@ -978,87 +989,6 @@
       <w:r>
         <w:br w:type="page"/>
       </w:r>
-      <w:r>
-        <w:rPr>
-          <w:noProof/>
-          <w:lang w:val="es-ES" w:eastAsia="ja-JP"/>
-        </w:rPr>
-        <mc:AlternateContent>
-          <mc:Choice Requires="wps">
-            <w:drawing>
-              <wp:anchor distT="0" distB="0" distL="114300" distR="114300" simplePos="0" relativeHeight="251730432" behindDoc="0" locked="0" layoutInCell="1" allowOverlap="1" wp14:anchorId="586E9B4C" wp14:editId="26488841">
-                <wp:simplePos x="0" y="0"/>
-                <wp:positionH relativeFrom="column">
-                  <wp:posOffset>979170</wp:posOffset>
-                </wp:positionH>
-                <wp:positionV relativeFrom="paragraph">
-                  <wp:posOffset>-937895</wp:posOffset>
-                </wp:positionV>
-                <wp:extent cx="2013585" cy="1009650"/>
-                <wp:effectExtent l="0" t="0" r="5715" b="0"/>
-                <wp:wrapNone/>
-                <wp:docPr id="29" name="Rectangle 29"/>
-                <wp:cNvGraphicFramePr/>
-                <a:graphic xmlns:a="http://schemas.openxmlformats.org/drawingml/2006/main">
-                  <a:graphicData uri="http://schemas.microsoft.com/office/word/2010/wordprocessingShape">
-                    <wps:wsp>
-                      <wps:cNvSpPr/>
-                      <wps:spPr>
-                        <a:xfrm>
-                          <a:off x="0" y="0"/>
-                          <a:ext cx="2013585" cy="1009650"/>
-                        </a:xfrm>
-                        <a:prstGeom prst="rect">
-                          <a:avLst/>
-                        </a:prstGeom>
-                        <a:solidFill>
-                          <a:schemeClr val="bg1"/>
-                        </a:solidFill>
-                        <a:ln>
-                          <a:noFill/>
-                        </a:ln>
-                      </wps:spPr>
-                      <wps:style>
-                        <a:lnRef idx="2">
-                          <a:schemeClr val="accent1">
-                            <a:shade val="50000"/>
-                          </a:schemeClr>
-                        </a:lnRef>
-                        <a:fillRef idx="1">
-                          <a:schemeClr val="accent1"/>
-                        </a:fillRef>
-                        <a:effectRef idx="0">
-                          <a:schemeClr val="accent1"/>
-                        </a:effectRef>
-                        <a:fontRef idx="minor">
-                          <a:schemeClr val="lt1"/>
-                        </a:fontRef>
-                      </wps:style>
-                      <wps:bodyPr rot="0" spcFirstLastPara="0" vertOverflow="overflow" horzOverflow="overflow" vert="horz" wrap="square" lIns="91440" tIns="45720" rIns="91440" bIns="45720" numCol="1" spcCol="0" rtlCol="0" fromWordArt="0" anchor="ctr" anchorCtr="0" forceAA="0" compatLnSpc="1">
-                        <a:prstTxWarp prst="textNoShape">
-                          <a:avLst/>
-                        </a:prstTxWarp>
-                        <a:noAutofit/>
-                      </wps:bodyPr>
-                    </wps:wsp>
-                  </a:graphicData>
-                </a:graphic>
-                <wp14:sizeRelH relativeFrom="margin">
-                  <wp14:pctWidth>0</wp14:pctWidth>
-                </wp14:sizeRelH>
-                <wp14:sizeRelV relativeFrom="margin">
-                  <wp14:pctHeight>0</wp14:pctHeight>
-                </wp14:sizeRelV>
-              </wp:anchor>
-            </w:drawing>
-          </mc:Choice>
-          <mc:Fallback>
-            <w:pict>
-              <v:rect w14:anchorId="25E4B4E7" id="Rectangle 29" o:spid="_x0000_s1026" style="position:absolute;margin-left:77.1pt;margin-top:-73.85pt;width:158.55pt;height:79.5pt;z-index:251730432;visibility:visible;mso-wrap-style:square;mso-width-percent:0;mso-height-percent:0;mso-wrap-distance-left:9pt;mso-wrap-distance-top:0;mso-wrap-distance-right:9pt;mso-wrap-distance-bottom:0;mso-position-horizontal:absolute;mso-position-horizontal-relative:text;mso-position-vertical:absolute;mso-position-vertical-relative:text;mso-width-percent:0;mso-height-percent:0;mso-width-relative:margin;mso-height-relative:margin;v-text-anchor:middle" o:gfxdata="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" fillcolor="white [3212]" stroked="f" strokeweight="2pt"/>
-            </w:pict>
-          </mc:Fallback>
-        </mc:AlternateContent>
-      </w:r>
     </w:p>
     <w:sdt>
       <w:sdtPr>
@@ -1106,7 +1036,10 @@
               <w:tab w:val="right" w:leader="dot" w:pos="9743"/>
             </w:tabs>
             <w:rPr>
+              <w:rFonts w:asciiTheme="minorHAnsi" w:hAnsiTheme="minorHAnsi"/>
               <w:noProof/>
+              <w:sz w:val="22"/>
+              <w:lang w:val="es-ES" w:eastAsia="ja-JP"/>
             </w:rPr>
           </w:pPr>
           <w:r>
@@ -1118,14 +1051,13 @@
           <w:r>
             <w:fldChar w:fldCharType="separate"/>
           </w:r>
-          <w:hyperlink w:anchor="_Toc379028885" w:history="1">
+          <w:hyperlink w:anchor="_Toc479331789" w:history="1">
             <w:r>
               <w:rPr>
                 <w:rStyle w:val="Hipervnculo"/>
                 <w:noProof/>
-                <w:lang w:val="pt-BR"/>
               </w:rPr>
-              <w:t>Título 1</w:t>
+              <w:t>Introducción al problema</w:t>
             </w:r>
             <w:r>
               <w:rPr>
@@ -1146,7 +1078,7 @@
                 <w:noProof/>
                 <w:webHidden/>
               </w:rPr>
-              <w:instrText xml:space="preserve"> PAGEREF _Toc379028885 \h </w:instrText>
+              <w:instrText xml:space="preserve"> PAGEREF _Toc479331789 \h </w:instrText>
             </w:r>
             <w:r>
               <w:rPr>
@@ -1166,7 +1098,7 @@
                 <w:noProof/>
                 <w:webHidden/>
               </w:rPr>
-              <w:t>2</w:t>
+              <w:t>3</w:t>
             </w:r>
             <w:r>
               <w:rPr>
@@ -1179,22 +1111,24 @@
         </w:p>
         <w:p>
           <w:pPr>
-            <w:pStyle w:val="TDC2"/>
+            <w:pStyle w:val="TDC1"/>
             <w:tabs>
               <w:tab w:val="right" w:leader="dot" w:pos="9743"/>
             </w:tabs>
             <w:rPr>
+              <w:rFonts w:asciiTheme="minorHAnsi" w:hAnsiTheme="minorHAnsi"/>
               <w:noProof/>
+              <w:sz w:val="22"/>
+              <w:lang w:val="es-ES" w:eastAsia="ja-JP"/>
             </w:rPr>
           </w:pPr>
-          <w:hyperlink w:anchor="_Toc379028886" w:history="1">
+          <w:hyperlink w:anchor="_Toc479331790" w:history="1">
             <w:r>
               <w:rPr>
                 <w:rStyle w:val="Hipervnculo"/>
                 <w:noProof/>
-                <w:lang w:val="pt-BR"/>
               </w:rPr>
-              <w:t>Título 2</w:t>
+              <w:t>Desarrollo de la solución al léxico</w:t>
             </w:r>
             <w:r>
               <w:rPr>
@@ -1215,7 +1149,7 @@
                 <w:noProof/>
                 <w:webHidden/>
               </w:rPr>
-              <w:instrText xml:space="preserve"> PAGEREF _Toc379028886 \h </w:instrText>
+              <w:instrText xml:space="preserve"> PAGEREF _Toc479331790 \h </w:instrText>
             </w:r>
             <w:r>
               <w:rPr>
@@ -1235,7 +1169,7 @@
                 <w:noProof/>
                 <w:webHidden/>
               </w:rPr>
-              <w:t>2</w:t>
+              <w:t>4</w:t>
             </w:r>
             <w:r>
               <w:rPr>
@@ -1248,22 +1182,24 @@
         </w:p>
         <w:p>
           <w:pPr>
-            <w:pStyle w:val="TDC3"/>
+            <w:pStyle w:val="TDC1"/>
             <w:tabs>
               <w:tab w:val="right" w:leader="dot" w:pos="9743"/>
             </w:tabs>
             <w:rPr>
+              <w:rFonts w:asciiTheme="minorHAnsi" w:hAnsiTheme="minorHAnsi"/>
               <w:noProof/>
+              <w:sz w:val="22"/>
+              <w:lang w:val="es-ES" w:eastAsia="ja-JP"/>
             </w:rPr>
           </w:pPr>
-          <w:hyperlink w:anchor="_Toc379028887" w:history="1">
+          <w:hyperlink w:anchor="_Toc479331791" w:history="1">
             <w:r>
               <w:rPr>
                 <w:rStyle w:val="Hipervnculo"/>
                 <w:noProof/>
-                <w:lang w:val="pt-BR"/>
               </w:rPr>
-              <w:t>Título 3</w:t>
+              <w:t>Desarrollo de la solución al sintáctico</w:t>
             </w:r>
             <w:r>
               <w:rPr>
@@ -1284,7 +1220,7 @@
                 <w:noProof/>
                 <w:webHidden/>
               </w:rPr>
-              <w:instrText xml:space="preserve"> PAGEREF _Toc379028887 \h </w:instrText>
+              <w:instrText xml:space="preserve"> PAGEREF _Toc479331791 \h </w:instrText>
             </w:r>
             <w:r>
               <w:rPr>
@@ -1304,7 +1240,78 @@
                 <w:noProof/>
                 <w:webHidden/>
               </w:rPr>
-              <w:t>2</w:t>
+              <w:t>5</w:t>
+            </w:r>
+            <w:r>
+              <w:rPr>
+                <w:noProof/>
+                <w:webHidden/>
+              </w:rPr>
+              <w:fldChar w:fldCharType="end"/>
+            </w:r>
+          </w:hyperlink>
+        </w:p>
+        <w:p>
+          <w:pPr>
+            <w:pStyle w:val="TDC2"/>
+            <w:tabs>
+              <w:tab w:val="right" w:leader="dot" w:pos="9743"/>
+            </w:tabs>
+            <w:rPr>
+              <w:rFonts w:asciiTheme="minorHAnsi" w:hAnsiTheme="minorHAnsi"/>
+              <w:noProof/>
+              <w:sz w:val="22"/>
+              <w:lang w:val="es-ES" w:eastAsia="ja-JP"/>
+            </w:rPr>
+          </w:pPr>
+          <w:hyperlink w:anchor="_Toc479331792" w:history="1">
+            <w:r>
+              <w:rPr>
+                <w:rStyle w:val="Hipervnculo"/>
+                <w:noProof/>
+              </w:rPr>
+              <w:t>Parte obligatoria</w:t>
+            </w:r>
+            <w:r>
+              <w:rPr>
+                <w:noProof/>
+                <w:webHidden/>
+              </w:rPr>
+              <w:tab/>
+            </w:r>
+            <w:r>
+              <w:rPr>
+                <w:noProof/>
+                <w:webHidden/>
+              </w:rPr>
+              <w:fldChar w:fldCharType="begin"/>
+            </w:r>
+            <w:r>
+              <w:rPr>
+                <w:noProof/>
+                <w:webHidden/>
+              </w:rPr>
+              <w:instrText xml:space="preserve"> PAGEREF _Toc479331792 \h </w:instrText>
+            </w:r>
+            <w:r>
+              <w:rPr>
+                <w:noProof/>
+                <w:webHidden/>
+              </w:rPr>
+            </w:r>
+            <w:r>
+              <w:rPr>
+                <w:noProof/>
+                <w:webHidden/>
+              </w:rPr>
+              <w:fldChar w:fldCharType="separate"/>
+            </w:r>
+            <w:r>
+              <w:rPr>
+                <w:noProof/>
+                <w:webHidden/>
+              </w:rPr>
+              <w:t>5</w:t>
             </w:r>
             <w:r>
               <w:rPr>
@@ -1344,10 +1351,12 @@
       <w:pPr>
         <w:pStyle w:val="Ttulo1"/>
       </w:pPr>
+      <w:bookmarkStart w:id="0" w:name="_Toc479331789"/>
       <w:r>
         <w:lastRenderedPageBreak/>
         <w:t>Introducción al problema</w:t>
       </w:r>
+      <w:bookmarkEnd w:id="0"/>
     </w:p>
     <w:p>
       <w:pPr>
@@ -1391,43 +1400,369 @@
         </w:rPr>
         <w:t xml:space="preserve"> y </w:t>
       </w:r>
-      <w:proofErr w:type="spellStart"/>
       <w:r>
         <w:rPr>
           <w:i/>
           <w:lang w:eastAsia="es-AR"/>
         </w:rPr>
-        <w:t>jflap</w:t>
-      </w:r>
-      <w:proofErr w:type="spellEnd"/>
-      <w:r>
-        <w:rPr>
-          <w:i/>
-          <w:lang w:eastAsia="es-AR"/>
-        </w:rPr>
-        <w:t>.</w:t>
+        <w:t>cup.</w:t>
       </w:r>
     </w:p>
     <w:p>
       <w:pPr>
+        <w:jc w:val="left"/>
         <w:rPr>
           <w:i/>
+          <w:lang w:eastAsia="es-AR"/>
+        </w:rPr>
+      </w:pPr>
+      <w:r>
+        <w:rPr>
+          <w:i/>
+          <w:lang w:eastAsia="es-AR"/>
+        </w:rPr>
+        <w:br w:type="page"/>
+      </w:r>
+    </w:p>
+    <w:p>
+      <w:pPr>
+        <w:pStyle w:val="Ttulo1"/>
+      </w:pPr>
+      <w:bookmarkStart w:id="1" w:name="_Toc479331790"/>
+      <w:r>
+        <w:lastRenderedPageBreak/>
+        <w:t>Desarrollo de la solución</w:t>
+      </w:r>
+      <w:r>
+        <w:t xml:space="preserve"> al léxico</w:t>
+      </w:r>
+      <w:bookmarkEnd w:id="1"/>
+    </w:p>
+    <w:p>
+      <w:pPr>
+        <w:rPr>
+          <w:lang w:eastAsia="es-AR"/>
+        </w:rPr>
+      </w:pPr>
+      <w:r>
+        <w:rPr>
+          <w:lang w:eastAsia="es-AR"/>
+        </w:rPr>
+        <w:t>Hemos definido diez macros para resolver este problema y así simplificar el uso de las expresiones regulares que determinan. Además, hemos declarado dos estados exclusivos para el reconocimiento de constantes literales y comentarios de más de una línea.</w:t>
+      </w:r>
+    </w:p>
+    <w:p>
+      <w:pPr>
+        <w:rPr>
           <w:lang w:eastAsia="es-AR"/>
         </w:rPr>
       </w:pPr>
     </w:p>
     <w:p>
       <w:pPr>
+        <w:rPr>
+          <w:lang w:eastAsia="es-AR"/>
+        </w:rPr>
+      </w:pPr>
+      <w:r>
+        <w:rPr>
+          <w:lang w:eastAsia="es-AR"/>
+        </w:rPr>
+        <w:t>El estado inicial YYINITIAL está compuesto por ocho patrones. Los tres primeros son las macros que se relacionan con el reconocimiento de los identificadores, constantes enteras y decimales. Les siguen los patrones para reconocer las constantes literales y los comentarios tanto de una línea como de varias. Por último, para el tratamiento de errores, es decir si el lexema no se corresponde con ninguno de los patrones anteriores, se imprimirá dicho error con la cadena no aceptada. A su vez, si en la entrada se encuentra con un salto de línea, lo imprime.</w:t>
+      </w:r>
+    </w:p>
+    <w:p>
+      <w:pPr>
+        <w:rPr>
+          <w:lang w:eastAsia="es-AR"/>
+        </w:rPr>
+      </w:pPr>
+    </w:p>
+    <w:p>
+      <w:pPr>
+        <w:rPr>
+          <w:lang w:eastAsia="es-AR"/>
+        </w:rPr>
+      </w:pPr>
+      <w:r>
+        <w:rPr>
+          <w:lang w:eastAsia="es-AR"/>
+        </w:rPr>
+        <w:t xml:space="preserve">El estado ENTRECOMILLADO se utiliza para aceptar las constantes literales. Para llegar a este estado desde el inicial, se ha de transitar con </w:t>
+      </w:r>
+      <w:r>
+        <w:rPr>
+          <w:lang w:eastAsia="es-AR"/>
+        </w:rPr>
+        <w:t>una comilla. Después, en ENTRECOMILLADO, se genera un bucle hasta que se encuentra una comilla, entonces vuelve al estado inicial y así seguir procesando el resto de la entrada.</w:t>
+      </w:r>
+    </w:p>
+    <w:p>
+      <w:pPr>
+        <w:rPr>
+          <w:lang w:eastAsia="es-AR"/>
+        </w:rPr>
+      </w:pPr>
+      <w:r>
+        <w:rPr>
+          <w:lang w:eastAsia="es-AR"/>
+        </w:rPr>
+        <w:t>El estado COMENTARIO permite reconocer comentarios de más de una línea. Se comienza desde el estado inicial y se transita con “/*” a COMENTARIO en el cual se queda en ese mismo estado con cualquier símbolo hasta que encuentre “*/” y en ese momento retorna al estado inicial para examinar el resto de la entrada.</w:t>
+      </w:r>
+    </w:p>
+    <w:p>
+      <w:pPr>
+        <w:jc w:val="left"/>
+        <w:rPr>
+          <w:lang w:eastAsia="es-AR"/>
+        </w:rPr>
+      </w:pPr>
+      <w:r>
+        <w:rPr>
+          <w:lang w:eastAsia="es-AR"/>
+        </w:rPr>
+        <w:br w:type="page"/>
+      </w:r>
+    </w:p>
+    <w:p>
+      <w:pPr>
         <w:pStyle w:val="Ttulo1"/>
-        <w:rPr>
-          <w:u w:val="single"/>
-        </w:rPr>
       </w:pPr>
-      <w:r>
-        <w:t>Desarrollo de la solución</w:t>
-      </w:r>
-      <w:bookmarkStart w:id="0" w:name="_GoBack"/>
-      <w:bookmarkEnd w:id="0"/>
+      <w:bookmarkStart w:id="2" w:name="_Toc479331791"/>
+      <w:r>
+        <w:lastRenderedPageBreak/>
+        <w:t>Desarrollo de la solución al sintáctico</w:t>
+      </w:r>
+      <w:bookmarkEnd w:id="2"/>
+    </w:p>
+    <w:p>
+      <w:pPr>
+        <w:rPr>
+          <w:lang w:eastAsia="es-AR"/>
+        </w:rPr>
+      </w:pPr>
+    </w:p>
+    <w:p>
+      <w:pPr>
+        <w:pStyle w:val="Ttulo2"/>
+      </w:pPr>
+      <w:bookmarkStart w:id="3" w:name="_Toc479331792"/>
+      <w:r>
+        <w:t>Parte obligatoria</w:t>
+      </w:r>
+      <w:bookmarkEnd w:id="3"/>
+    </w:p>
+    <w:p>
+      <w:pPr>
+        <w:rPr>
+          <w:lang w:eastAsia="es-AR"/>
+        </w:rPr>
+      </w:pPr>
+      <w:r>
+        <w:rPr>
+          <w:lang w:eastAsia="es-AR"/>
+        </w:rPr>
+        <w:t xml:space="preserve">Para esta sección hemos utilizado la clase </w:t>
+      </w:r>
+      <w:r>
+        <w:rPr>
+          <w:i/>
+          <w:lang w:eastAsia="es-AR"/>
+        </w:rPr>
+        <w:t>java</w:t>
+      </w:r>
+      <w:r>
+        <w:rPr>
+          <w:lang w:eastAsia="es-AR"/>
+        </w:rPr>
+        <w:t xml:space="preserve"> generada a partir del archivo </w:t>
+      </w:r>
+      <w:proofErr w:type="spellStart"/>
+      <w:r>
+        <w:rPr>
+          <w:i/>
+          <w:lang w:eastAsia="es-AR"/>
+        </w:rPr>
+        <w:t>flex</w:t>
+      </w:r>
+      <w:proofErr w:type="spellEnd"/>
+      <w:r>
+        <w:rPr>
+          <w:lang w:eastAsia="es-AR"/>
+        </w:rPr>
+        <w:t xml:space="preserve"> generado por </w:t>
+      </w:r>
+      <w:proofErr w:type="spellStart"/>
+      <w:r>
+        <w:rPr>
+          <w:i/>
+          <w:lang w:eastAsia="es-AR"/>
+        </w:rPr>
+        <w:t>Jflex</w:t>
+      </w:r>
+      <w:proofErr w:type="spellEnd"/>
+      <w:r>
+        <w:rPr>
+          <w:lang w:eastAsia="es-AR"/>
+        </w:rPr>
+        <w:t xml:space="preserve"> </w:t>
+      </w:r>
+      <w:r>
+        <w:rPr>
+          <w:lang w:eastAsia="es-AR"/>
+        </w:rPr>
+        <w:t xml:space="preserve"> </w:t>
+      </w:r>
+      <w:r>
+        <w:rPr>
+          <w:lang w:eastAsia="es-AR"/>
+        </w:rPr>
+        <w:t xml:space="preserve">y </w:t>
+      </w:r>
+      <w:r>
+        <w:rPr>
+          <w:i/>
+          <w:lang w:eastAsia="es-AR"/>
+        </w:rPr>
+        <w:t>Cup</w:t>
+      </w:r>
+      <w:r>
+        <w:rPr>
+          <w:lang w:eastAsia="es-AR"/>
+        </w:rPr>
+        <w:t xml:space="preserve"> para transformar nuestra </w:t>
+      </w:r>
+      <w:r>
+        <w:rPr>
+          <w:lang w:eastAsia="es-AR"/>
+        </w:rPr>
+        <w:t xml:space="preserve">gramática </w:t>
+      </w:r>
+      <w:r>
+        <w:rPr>
+          <w:lang w:eastAsia="es-AR"/>
+        </w:rPr>
+        <w:t>en .</w:t>
+      </w:r>
+      <w:r>
+        <w:rPr>
+          <w:i/>
+          <w:lang w:eastAsia="es-AR"/>
+        </w:rPr>
+        <w:t>cup</w:t>
+      </w:r>
+      <w:r>
+        <w:rPr>
+          <w:lang w:eastAsia="es-AR"/>
+        </w:rPr>
+        <w:t xml:space="preserve"> a dos clases </w:t>
+      </w:r>
+      <w:r>
+        <w:rPr>
+          <w:i/>
+          <w:lang w:eastAsia="es-AR"/>
+        </w:rPr>
+        <w:t>java</w:t>
+      </w:r>
+      <w:r>
+        <w:rPr>
+          <w:lang w:eastAsia="es-AR"/>
+        </w:rPr>
+        <w:t xml:space="preserve">, </w:t>
+      </w:r>
+      <w:proofErr w:type="spellStart"/>
+      <w:r>
+        <w:rPr>
+          <w:i/>
+          <w:lang w:eastAsia="es-AR"/>
+        </w:rPr>
+        <w:t>parser</w:t>
+      </w:r>
+      <w:proofErr w:type="spellEnd"/>
+      <w:r>
+        <w:rPr>
+          <w:i/>
+          <w:lang w:eastAsia="es-AR"/>
+        </w:rPr>
+        <w:t xml:space="preserve"> </w:t>
+      </w:r>
+      <w:r>
+        <w:rPr>
+          <w:lang w:eastAsia="es-AR"/>
+        </w:rPr>
+        <w:t xml:space="preserve"> y </w:t>
+      </w:r>
+      <w:proofErr w:type="spellStart"/>
+      <w:r>
+        <w:rPr>
+          <w:i/>
+          <w:lang w:eastAsia="es-AR"/>
+        </w:rPr>
+        <w:t>sym</w:t>
+      </w:r>
+      <w:proofErr w:type="spellEnd"/>
+      <w:r>
+        <w:rPr>
+          <w:lang w:eastAsia="es-AR"/>
+        </w:rPr>
+        <w:t>.</w:t>
+      </w:r>
+    </w:p>
+    <w:p>
+      <w:pPr>
+        <w:rPr>
+          <w:lang w:eastAsia="es-AR"/>
+        </w:rPr>
+      </w:pPr>
+      <w:r>
+        <w:rPr>
+          <w:lang w:eastAsia="es-AR"/>
+        </w:rPr>
+        <w:t xml:space="preserve">Primero, se pasó la gramática impuesta en el ejercicio a un archivo cup, enlazando el nombre de los terminales de la especificación léxica con los terminales de la gramática e incluyendo los no terminales de las reglas de la misma. Aquí añadimos un operador denominado </w:t>
+      </w:r>
+      <w:proofErr w:type="spellStart"/>
+      <w:r>
+        <w:rPr>
+          <w:i/>
+          <w:lang w:eastAsia="es-AR"/>
+        </w:rPr>
+        <w:t>precedence</w:t>
+      </w:r>
+      <w:proofErr w:type="spellEnd"/>
+      <w:r>
+        <w:rPr>
+          <w:lang w:eastAsia="es-AR"/>
+        </w:rPr>
+        <w:t>, que sirve para de</w:t>
+      </w:r>
+      <w:r>
+        <w:rPr>
+          <w:lang w:eastAsia="es-AR"/>
+        </w:rPr>
+        <w:t>finir la predominancia de los operadores multiplicación, división y módulo sobre la suma y la resta. Esta incorporación es necesaria, debida a la ambigüedad ante la que se puede encontrar el analizador sintáctico con cadenas que contengan, por ejemplo, 3 + 4 * 5, ya que debe reducir primero 4*5, en vez de 3 + 4.</w:t>
+      </w:r>
+    </w:p>
+    <w:p>
+      <w:pPr>
+        <w:rPr>
+          <w:lang w:eastAsia="es-AR"/>
+        </w:rPr>
+      </w:pPr>
+    </w:p>
+    <w:p>
+      <w:pPr>
+        <w:rPr>
+          <w:lang w:eastAsia="es-AR"/>
+        </w:rPr>
+      </w:pPr>
+      <w:r>
+        <w:rPr>
+          <w:lang w:eastAsia="es-AR"/>
+        </w:rPr>
+        <w:t xml:space="preserve">Después se  </w:t>
+      </w:r>
+      <w:bookmarkStart w:id="4" w:name="_GoBack"/>
+      <w:bookmarkEnd w:id="4"/>
     </w:p>
     <w:sectPr>
       <w:headerReference w:type="default" r:id="rId9"/>
@@ -1649,16 +1984,7 @@
                   <w:sz w:val="24"/>
                   <w:lang w:val="it-IT"/>
                 </w:rPr>
-                <w:t xml:space="preserve">Procesadores </w:t>
-              </w:r>
-              <w:r>
-                <w:rPr>
-                  <w:rFonts w:ascii="Arial" w:hAnsi="Arial" w:cs="Arial"/>
-                  <w:color w:val="808080" w:themeColor="background1" w:themeShade="80"/>
-                  <w:sz w:val="24"/>
-                  <w:lang w:val="it-IT"/>
-                </w:rPr>
-                <w:t>de Lenguajes</w:t>
+                <w:t>Procesadores de Lenguajes</w:t>
               </w:r>
             </w:sdtContent>
           </w:sdt>
@@ -1724,7 +2050,7 @@
               <w:sz w:val="24"/>
               <w:lang w:val="it-IT"/>
             </w:rPr>
-            <w:t>2</w:t>
+            <w:t>5</w:t>
           </w:r>
           <w:r>
             <w:rPr>
@@ -2768,7 +3094,10 @@
   <w:style w:type="paragraph" w:default="1" w:styleId="Normal">
     <w:name w:val="Normal"/>
     <w:qFormat/>
-    <w:rsid w:val="003F6FD6"/>
+    <w:rsid w:val="00B12E24"/>
+    <w:pPr>
+      <w:jc w:val="both"/>
+    </w:pPr>
     <w:rPr>
       <w:rFonts w:ascii="LuzSans-Book" w:hAnsi="LuzSans-Book"/>
       <w:sz w:val="28"/>
@@ -3544,7 +3873,7 @@
 </file>
 
 <file path=customXml/itemProps2.xml><?xml version="1.0" encoding="utf-8"?>
-<ds:datastoreItem xmlns:ds="http://schemas.openxmlformats.org/officeDocument/2006/customXml" ds:itemID="{D015C6AD-1CE4-4CB1-985D-EA93C71EFC44}">
+<ds:datastoreItem xmlns:ds="http://schemas.openxmlformats.org/officeDocument/2006/customXml" ds:itemID="{24F581BD-C16F-417F-8A7B-2134E143BD75}">
   <ds:schemaRefs>
     <ds:schemaRef ds:uri="http://schemas.openxmlformats.org/officeDocument/2006/bibliography"/>
   </ds:schemaRefs>

</xml_diff>

<commit_message>
Parte de la memoria
</commit_message>
<xml_diff>
--- a/MemoriaPL1.docx
+++ b/MemoriaPL1.docx
@@ -1407,6 +1407,8 @@
         </w:rPr>
         <w:t>cup.</w:t>
       </w:r>
+      <w:bookmarkStart w:id="1" w:name="_GoBack"/>
+      <w:bookmarkEnd w:id="1"/>
     </w:p>
     <w:p>
       <w:pPr>
@@ -1428,7 +1430,7 @@
       <w:pPr>
         <w:pStyle w:val="Ttulo1"/>
       </w:pPr>
-      <w:bookmarkStart w:id="1" w:name="_Toc479331790"/>
+      <w:bookmarkStart w:id="2" w:name="_Toc479331790"/>
       <w:r>
         <w:lastRenderedPageBreak/>
         <w:t>Desarrollo de la solución</w:t>
@@ -1436,7 +1438,7 @@
       <w:r>
         <w:t xml:space="preserve"> al léxico</w:t>
       </w:r>
-      <w:bookmarkEnd w:id="1"/>
+      <w:bookmarkEnd w:id="2"/>
     </w:p>
     <w:p>
       <w:pPr>
@@ -1528,12 +1530,12 @@
       <w:pPr>
         <w:pStyle w:val="Ttulo1"/>
       </w:pPr>
-      <w:bookmarkStart w:id="2" w:name="_Toc479331791"/>
+      <w:bookmarkStart w:id="3" w:name="_Toc479331791"/>
       <w:r>
         <w:lastRenderedPageBreak/>
         <w:t>Desarrollo de la solución al sintáctico</w:t>
       </w:r>
-      <w:bookmarkEnd w:id="2"/>
+      <w:bookmarkEnd w:id="3"/>
     </w:p>
     <w:p>
       <w:pPr>
@@ -1546,11 +1548,11 @@
       <w:pPr>
         <w:pStyle w:val="Ttulo2"/>
       </w:pPr>
-      <w:bookmarkStart w:id="3" w:name="_Toc479331792"/>
+      <w:bookmarkStart w:id="4" w:name="_Toc479331792"/>
       <w:r>
         <w:t>Parte obligatoria</w:t>
       </w:r>
-      <w:bookmarkEnd w:id="3"/>
+      <w:bookmarkEnd w:id="4"/>
     </w:p>
     <w:p>
       <w:pPr>
@@ -1628,6 +1630,13 @@
       </w:r>
       <w:r>
         <w:rPr>
+          <w:i/>
+          <w:lang w:eastAsia="es-AR"/>
+        </w:rPr>
+        <w:t xml:space="preserve"> </w:t>
+      </w:r>
+      <w:r>
+        <w:rPr>
           <w:lang w:eastAsia="es-AR"/>
         </w:rPr>
         <w:t xml:space="preserve"> para transformar nuestra </w:t>
@@ -1748,21 +1757,70 @@
           <w:lang w:eastAsia="es-AR"/>
         </w:rPr>
       </w:pPr>
-    </w:p>
-    <w:p>
-      <w:pPr>
-        <w:rPr>
-          <w:lang w:eastAsia="es-AR"/>
-        </w:rPr>
-      </w:pPr>
-      <w:r>
-        <w:rPr>
-          <w:lang w:eastAsia="es-AR"/>
-        </w:rPr>
-        <w:t xml:space="preserve">Después se  </w:t>
-      </w:r>
-      <w:bookmarkStart w:id="4" w:name="_GoBack"/>
-      <w:bookmarkEnd w:id="4"/>
+      <w:r>
+        <w:rPr>
+          <w:lang w:eastAsia="es-AR"/>
+        </w:rPr>
+        <w:t xml:space="preserve">Después generamos las clases </w:t>
+      </w:r>
+      <w:proofErr w:type="spellStart"/>
+      <w:r>
+        <w:rPr>
+          <w:i/>
+          <w:lang w:eastAsia="es-AR"/>
+        </w:rPr>
+        <w:t>parser</w:t>
+      </w:r>
+      <w:proofErr w:type="spellEnd"/>
+      <w:r>
+        <w:rPr>
+          <w:lang w:eastAsia="es-AR"/>
+        </w:rPr>
+        <w:t xml:space="preserve"> y </w:t>
+      </w:r>
+      <w:proofErr w:type="spellStart"/>
+      <w:r>
+        <w:rPr>
+          <w:i/>
+          <w:lang w:eastAsia="es-AR"/>
+        </w:rPr>
+        <w:t>sym</w:t>
+      </w:r>
+      <w:proofErr w:type="spellEnd"/>
+      <w:r>
+        <w:rPr>
+          <w:lang w:eastAsia="es-AR"/>
+        </w:rPr>
+        <w:t xml:space="preserve"> mediante </w:t>
+      </w:r>
+      <w:r>
+        <w:rPr>
+          <w:i/>
+          <w:lang w:eastAsia="es-AR"/>
+        </w:rPr>
+        <w:t>Cup</w:t>
+      </w:r>
+      <w:r>
+        <w:rPr>
+          <w:lang w:eastAsia="es-AR"/>
+        </w:rPr>
+        <w:t xml:space="preserve"> por consola, para crear un proyecto java con las clases mencionadas junto con la generada por </w:t>
+      </w:r>
+      <w:proofErr w:type="spellStart"/>
+      <w:r>
+        <w:rPr>
+          <w:i/>
+          <w:lang w:eastAsia="es-AR"/>
+        </w:rPr>
+        <w:t>Jflex</w:t>
+      </w:r>
+      <w:proofErr w:type="spellEnd"/>
+      <w:r>
+        <w:rPr>
+          <w:lang w:eastAsia="es-AR"/>
+        </w:rPr>
+        <w:t xml:space="preserve"> y la principal para poder ejecutar con un fichero de entrada. </w:t>
+      </w:r>
     </w:p>
     <w:sectPr>
       <w:headerReference w:type="default" r:id="rId9"/>
@@ -2050,7 +2108,7 @@
               <w:sz w:val="24"/>
               <w:lang w:val="it-IT"/>
             </w:rPr>
-            <w:t>5</w:t>
+            <w:t>4</w:t>
           </w:r>
           <w:r>
             <w:rPr>
@@ -3873,7 +3931,7 @@
 </file>
 
 <file path=customXml/itemProps2.xml><?xml version="1.0" encoding="utf-8"?>
-<ds:datastoreItem xmlns:ds="http://schemas.openxmlformats.org/officeDocument/2006/customXml" ds:itemID="{24F581BD-C16F-417F-8A7B-2134E143BD75}">
+<ds:datastoreItem xmlns:ds="http://schemas.openxmlformats.org/officeDocument/2006/customXml" ds:itemID="{9CF6713E-E084-402B-BFDA-59DA6C9CB426}">
   <ds:schemaRefs>
     <ds:schemaRef ds:uri="http://schemas.openxmlformats.org/officeDocument/2006/bibliography"/>
   </ds:schemaRefs>

</xml_diff>

<commit_message>
Memoria y main cambiado
</commit_message>
<xml_diff>
--- a/MemoriaPL1.docx
+++ b/MemoriaPL1.docx
@@ -1361,13 +1361,6 @@
     <w:p>
       <w:pPr>
         <w:rPr>
-          <w:lang w:eastAsia="es-AR"/>
-        </w:rPr>
-      </w:pPr>
-    </w:p>
-    <w:p>
-      <w:pPr>
-        <w:rPr>
           <w:i/>
           <w:lang w:eastAsia="es-AR"/>
         </w:rPr>
@@ -1378,49 +1371,112 @@
         </w:rPr>
         <w:t xml:space="preserve">En la práctica, se pide realizar un procesador de lenguajes para un subconjunto de un lenguaje cercano a C. Para cumplir con este cometido, se utilizarán </w:t>
       </w:r>
-      <w:proofErr w:type="spellStart"/>
       <w:r>
         <w:rPr>
           <w:i/>
           <w:lang w:eastAsia="es-AR"/>
         </w:rPr>
-        <w:t>jflex</w:t>
-      </w:r>
-      <w:proofErr w:type="spellEnd"/>
+        <w:t xml:space="preserve">jflex </w:t>
+      </w:r>
+      <w:r>
+        <w:rPr>
+          <w:lang w:eastAsia="es-AR"/>
+        </w:rPr>
+        <w:t xml:space="preserve"> y </w:t>
+      </w:r>
       <w:r>
         <w:rPr>
           <w:i/>
           <w:lang w:eastAsia="es-AR"/>
         </w:rPr>
-        <w:t xml:space="preserve"> </w:t>
-      </w:r>
-      <w:r>
-        <w:rPr>
-          <w:lang w:eastAsia="es-AR"/>
-        </w:rPr>
-        <w:t xml:space="preserve"> y </w:t>
-      </w:r>
-      <w:r>
-        <w:rPr>
-          <w:i/>
-          <w:lang w:eastAsia="es-AR"/>
-        </w:rPr>
         <w:t>cup.</w:t>
       </w:r>
-      <w:bookmarkStart w:id="1" w:name="_GoBack"/>
+    </w:p>
+    <w:p>
+      <w:pPr>
+        <w:pStyle w:val="Ttulo1"/>
+      </w:pPr>
+      <w:bookmarkStart w:id="1" w:name="_Toc479331790"/>
+      <w:r>
+        <w:t>Desarrollo de la solución</w:t>
+      </w:r>
+      <w:r>
+        <w:t xml:space="preserve"> al léxico</w:t>
+      </w:r>
       <w:bookmarkEnd w:id="1"/>
     </w:p>
     <w:p>
       <w:pPr>
-        <w:jc w:val="left"/>
-        <w:rPr>
-          <w:i/>
-          <w:lang w:eastAsia="es-AR"/>
-        </w:rPr>
-      </w:pPr>
-      <w:r>
-        <w:rPr>
-          <w:i/>
+        <w:rPr>
+          <w:lang w:eastAsia="es-AR"/>
+        </w:rPr>
+      </w:pPr>
+      <w:r>
+        <w:rPr>
+          <w:lang w:eastAsia="es-AR"/>
+        </w:rPr>
+        <w:t>Hemos definido diez macros para resolver este problema y así simplificar el uso de las expresiones regulares que determinan. Además, hemos declarado dos estados exclusivos para el reconocimiento de constantes literales y comentarios de más de una línea.</w:t>
+      </w:r>
+    </w:p>
+    <w:p>
+      <w:pPr>
+        <w:rPr>
+          <w:lang w:eastAsia="es-AR"/>
+        </w:rPr>
+      </w:pPr>
+      <w:r>
+        <w:rPr>
+          <w:lang w:eastAsia="es-AR"/>
+        </w:rPr>
+        <w:t>El estado inicial YYINITIAL está compuesto por ocho patrones. Los tres primeros son las macros que se relacionan con el reconocimiento de los identificadores, constantes enteras y decimales. Les siguen los patrones para reconocer las constantes literales y los comentarios tanto de una línea como de varias. Por último, para el tratamiento de errores, es decir si el lexema no se corresponde con ninguno de los patrones anteriores, se imprimirá dicho error con la cadena no aceptada. A su vez, si en la entrada se encuentra con un salto de línea, lo imprime.</w:t>
+      </w:r>
+    </w:p>
+    <w:p>
+      <w:pPr>
+        <w:rPr>
+          <w:lang w:eastAsia="es-AR"/>
+        </w:rPr>
+      </w:pPr>
+      <w:r>
+        <w:rPr>
+          <w:lang w:eastAsia="es-AR"/>
+        </w:rPr>
+        <w:t xml:space="preserve">El estado ENTRECOMILLADO se utiliza para aceptar las constantes literales. Para llegar a este estado desde el inicial, se ha de transitar con </w:t>
+      </w:r>
+      <w:r>
+        <w:rPr>
+          <w:lang w:eastAsia="es-AR"/>
+        </w:rPr>
+        <w:t>una comilla. Después, en ENTRECOMILLADO, se genera un bucle hasta que se encuentra una comilla, entonces vuelve al estado inicial y así seguir procesando el resto de la entrada.</w:t>
+      </w:r>
+    </w:p>
+    <w:p>
+      <w:pPr>
+        <w:rPr>
+          <w:lang w:eastAsia="es-AR"/>
+        </w:rPr>
+      </w:pPr>
+      <w:r>
+        <w:rPr>
+          <w:lang w:eastAsia="es-AR"/>
+        </w:rPr>
+        <w:t xml:space="preserve">El estado COMENTARIO permite reconocer comentarios de más de una línea. Se comienza desde el estado inicial y se transita con “/*” a COMENTARIO en el cual </w:t>
+      </w:r>
+      <w:r>
+        <w:rPr>
+          <w:lang w:eastAsia="es-AR"/>
+        </w:rPr>
+        <w:lastRenderedPageBreak/>
+        <w:t xml:space="preserve">se queda en ese mismo estado con cualquier símbolo hasta que encuentre “*/” y en ese momento retorna al estado inicial para </w:t>
+      </w:r>
+      <w:r>
+        <w:rPr>
+          <w:lang w:eastAsia="es-AR"/>
+        </w:rPr>
+        <w:t>examinar el resto de la entrada.</w:t>
+      </w:r>
+      <w:r>
+        <w:rPr>
           <w:lang w:eastAsia="es-AR"/>
         </w:rPr>
         <w:br w:type="page"/>
@@ -1430,111 +1486,21 @@
       <w:pPr>
         <w:pStyle w:val="Ttulo1"/>
       </w:pPr>
-      <w:bookmarkStart w:id="2" w:name="_Toc479331790"/>
-      <w:r>
-        <w:lastRenderedPageBreak/>
-        <w:t>Desarrollo de la solución</w:t>
-      </w:r>
-      <w:r>
-        <w:t xml:space="preserve"> al léxico</w:t>
-      </w:r>
-      <w:bookmarkEnd w:id="2"/>
-    </w:p>
-    <w:p>
-      <w:pPr>
-        <w:rPr>
-          <w:lang w:eastAsia="es-AR"/>
-        </w:rPr>
-      </w:pPr>
-      <w:r>
-        <w:rPr>
-          <w:lang w:eastAsia="es-AR"/>
-        </w:rPr>
-        <w:t>Hemos definido diez macros para resolver este problema y así simplificar el uso de las expresiones regulares que determinan. Además, hemos declarado dos estados exclusivos para el reconocimiento de constantes literales y comentarios de más de una línea.</w:t>
-      </w:r>
-    </w:p>
-    <w:p>
-      <w:pPr>
-        <w:rPr>
-          <w:lang w:eastAsia="es-AR"/>
-        </w:rPr>
-      </w:pPr>
-    </w:p>
-    <w:p>
-      <w:pPr>
-        <w:rPr>
-          <w:lang w:eastAsia="es-AR"/>
-        </w:rPr>
-      </w:pPr>
-      <w:r>
-        <w:rPr>
-          <w:lang w:eastAsia="es-AR"/>
-        </w:rPr>
-        <w:t>El estado inicial YYINITIAL está compuesto por ocho patrones. Los tres primeros son las macros que se relacionan con el reconocimiento de los identificadores, constantes enteras y decimales. Les siguen los patrones para reconocer las constantes literales y los comentarios tanto de una línea como de varias. Por último, para el tratamiento de errores, es decir si el lexema no se corresponde con ninguno de los patrones anteriores, se imprimirá dicho error con la cadena no aceptada. A su vez, si en la entrada se encuentra con un salto de línea, lo imprime.</w:t>
-      </w:r>
-    </w:p>
-    <w:p>
-      <w:pPr>
-        <w:rPr>
-          <w:lang w:eastAsia="es-AR"/>
-        </w:rPr>
-      </w:pPr>
-    </w:p>
-    <w:p>
-      <w:pPr>
-        <w:rPr>
-          <w:lang w:eastAsia="es-AR"/>
-        </w:rPr>
-      </w:pPr>
-      <w:r>
-        <w:rPr>
-          <w:lang w:eastAsia="es-AR"/>
-        </w:rPr>
-        <w:t xml:space="preserve">El estado ENTRECOMILLADO se utiliza para aceptar las constantes literales. Para llegar a este estado desde el inicial, se ha de transitar con </w:t>
-      </w:r>
-      <w:r>
-        <w:rPr>
-          <w:lang w:eastAsia="es-AR"/>
-        </w:rPr>
-        <w:t>una comilla. Después, en ENTRECOMILLADO, se genera un bucle hasta que se encuentra una comilla, entonces vuelve al estado inicial y así seguir procesando el resto de la entrada.</w:t>
-      </w:r>
-    </w:p>
-    <w:p>
-      <w:pPr>
-        <w:rPr>
-          <w:lang w:eastAsia="es-AR"/>
-        </w:rPr>
-      </w:pPr>
-      <w:r>
-        <w:rPr>
-          <w:lang w:eastAsia="es-AR"/>
-        </w:rPr>
-        <w:t>El estado COMENTARIO permite reconocer comentarios de más de una línea. Se comienza desde el estado inicial y se transita con “/*” a COMENTARIO en el cual se queda en ese mismo estado con cualquier símbolo hasta que encuentre “*/” y en ese momento retorna al estado inicial para examinar el resto de la entrada.</w:t>
-      </w:r>
-    </w:p>
-    <w:p>
-      <w:pPr>
-        <w:jc w:val="left"/>
-        <w:rPr>
-          <w:lang w:eastAsia="es-AR"/>
-        </w:rPr>
-      </w:pPr>
-      <w:r>
-        <w:rPr>
-          <w:lang w:eastAsia="es-AR"/>
-        </w:rPr>
-        <w:br w:type="page"/>
-      </w:r>
-    </w:p>
-    <w:p>
-      <w:pPr>
-        <w:pStyle w:val="Ttulo1"/>
-      </w:pPr>
-      <w:bookmarkStart w:id="3" w:name="_Toc479331791"/>
+      <w:bookmarkStart w:id="2" w:name="_Toc479331791"/>
       <w:r>
         <w:lastRenderedPageBreak/>
         <w:t>Desarrollo de la solución al sintáctico</w:t>
       </w:r>
+      <w:bookmarkEnd w:id="2"/>
+    </w:p>
+    <w:p>
+      <w:pPr>
+        <w:pStyle w:val="Ttulo2"/>
+      </w:pPr>
+      <w:bookmarkStart w:id="3" w:name="_Toc479331792"/>
+      <w:r>
+        <w:t>Parte obligatoria</w:t>
+      </w:r>
       <w:bookmarkEnd w:id="3"/>
     </w:p>
     <w:p>
@@ -1543,284 +1509,716 @@
           <w:lang w:eastAsia="es-AR"/>
         </w:rPr>
       </w:pPr>
+      <w:r>
+        <w:rPr>
+          <w:lang w:eastAsia="es-AR"/>
+        </w:rPr>
+        <w:t xml:space="preserve">Para esta sección hemos utilizado la clase </w:t>
+      </w:r>
+      <w:r>
+        <w:rPr>
+          <w:i/>
+          <w:lang w:eastAsia="es-AR"/>
+        </w:rPr>
+        <w:t>java</w:t>
+      </w:r>
+      <w:r>
+        <w:rPr>
+          <w:lang w:eastAsia="es-AR"/>
+        </w:rPr>
+        <w:t xml:space="preserve"> generada a partir del archivo </w:t>
+      </w:r>
+      <w:r>
+        <w:rPr>
+          <w:i/>
+          <w:lang w:eastAsia="es-AR"/>
+        </w:rPr>
+        <w:t>flex</w:t>
+      </w:r>
+      <w:r>
+        <w:rPr>
+          <w:lang w:eastAsia="es-AR"/>
+        </w:rPr>
+        <w:t xml:space="preserve"> generado por </w:t>
+      </w:r>
+      <w:r>
+        <w:rPr>
+          <w:i/>
+          <w:lang w:eastAsia="es-AR"/>
+        </w:rPr>
+        <w:t>Jflex</w:t>
+      </w:r>
+      <w:r>
+        <w:rPr>
+          <w:lang w:eastAsia="es-AR"/>
+        </w:rPr>
+        <w:t xml:space="preserve"> </w:t>
+      </w:r>
+      <w:r>
+        <w:rPr>
+          <w:lang w:eastAsia="es-AR"/>
+        </w:rPr>
+        <w:t xml:space="preserve"> </w:t>
+      </w:r>
+      <w:r>
+        <w:rPr>
+          <w:lang w:eastAsia="es-AR"/>
+        </w:rPr>
+        <w:t xml:space="preserve">y </w:t>
+      </w:r>
+      <w:r>
+        <w:rPr>
+          <w:i/>
+          <w:lang w:eastAsia="es-AR"/>
+        </w:rPr>
+        <w:t>Cup</w:t>
+      </w:r>
+      <w:r>
+        <w:rPr>
+          <w:i/>
+          <w:lang w:eastAsia="es-AR"/>
+        </w:rPr>
+        <w:t xml:space="preserve"> </w:t>
+      </w:r>
+      <w:r>
+        <w:rPr>
+          <w:lang w:eastAsia="es-AR"/>
+        </w:rPr>
+        <w:t xml:space="preserve"> para transformar nuestra </w:t>
+      </w:r>
+      <w:r>
+        <w:rPr>
+          <w:lang w:eastAsia="es-AR"/>
+        </w:rPr>
+        <w:t xml:space="preserve">gramática </w:t>
+      </w:r>
+      <w:r>
+        <w:rPr>
+          <w:lang w:eastAsia="es-AR"/>
+        </w:rPr>
+        <w:t>en .</w:t>
+      </w:r>
+      <w:r>
+        <w:rPr>
+          <w:i/>
+          <w:lang w:eastAsia="es-AR"/>
+        </w:rPr>
+        <w:t>cup</w:t>
+      </w:r>
+      <w:r>
+        <w:rPr>
+          <w:lang w:eastAsia="es-AR"/>
+        </w:rPr>
+        <w:t xml:space="preserve"> a dos clases </w:t>
+      </w:r>
+      <w:r>
+        <w:rPr>
+          <w:i/>
+          <w:lang w:eastAsia="es-AR"/>
+        </w:rPr>
+        <w:t>java</w:t>
+      </w:r>
+      <w:r>
+        <w:rPr>
+          <w:lang w:eastAsia="es-AR"/>
+        </w:rPr>
+        <w:t xml:space="preserve">, </w:t>
+      </w:r>
+      <w:r>
+        <w:rPr>
+          <w:i/>
+          <w:lang w:eastAsia="es-AR"/>
+        </w:rPr>
+        <w:t>parser</w:t>
+      </w:r>
+      <w:r>
+        <w:rPr>
+          <w:i/>
+          <w:lang w:eastAsia="es-AR"/>
+        </w:rPr>
+        <w:t xml:space="preserve"> </w:t>
+      </w:r>
+      <w:r>
+        <w:rPr>
+          <w:lang w:eastAsia="es-AR"/>
+        </w:rPr>
+        <w:t xml:space="preserve"> y </w:t>
+      </w:r>
+      <w:r>
+        <w:rPr>
+          <w:i/>
+          <w:lang w:eastAsia="es-AR"/>
+        </w:rPr>
+        <w:t>sym</w:t>
+      </w:r>
+      <w:r>
+        <w:rPr>
+          <w:lang w:eastAsia="es-AR"/>
+        </w:rPr>
+        <w:t>.</w:t>
+      </w:r>
+    </w:p>
+    <w:p>
+      <w:pPr>
+        <w:rPr>
+          <w:lang w:eastAsia="es-AR"/>
+        </w:rPr>
+      </w:pPr>
+      <w:r>
+        <w:rPr>
+          <w:lang w:eastAsia="es-AR"/>
+        </w:rPr>
+        <w:t xml:space="preserve">Primero, se pasó la gramática impuesta en el ejercicio a un archivo cup, enlazando el nombre de los terminales de la especificación léxica con los terminales de la gramática e incluyendo los no terminales de las reglas de la misma. Aquí añadimos un operador denominado </w:t>
+      </w:r>
+      <w:r>
+        <w:rPr>
+          <w:i/>
+          <w:lang w:eastAsia="es-AR"/>
+        </w:rPr>
+        <w:t>precedence</w:t>
+      </w:r>
+      <w:r>
+        <w:rPr>
+          <w:lang w:eastAsia="es-AR"/>
+        </w:rPr>
+        <w:t>, que sirve para de</w:t>
+      </w:r>
+      <w:r>
+        <w:rPr>
+          <w:lang w:eastAsia="es-AR"/>
+        </w:rPr>
+        <w:t>finir la predominancia de los operadores multiplicación, división y módulo sobre la suma y la resta. Esta incorporación es necesaria, debida a la ambigüedad ante la que se puede encontrar el analizador sintáctico con cadenas que contengan, por ejemplo, 3 + 4 * 5, ya que debe reducir primero 4*5, en vez de 3 + 4.</w:t>
+      </w:r>
+    </w:p>
+    <w:p>
+      <w:pPr>
+        <w:rPr>
+          <w:lang w:eastAsia="es-AR"/>
+        </w:rPr>
+      </w:pPr>
+      <w:r>
+        <w:rPr>
+          <w:lang w:eastAsia="es-AR"/>
+        </w:rPr>
+        <w:t xml:space="preserve">Después generamos las clases </w:t>
+      </w:r>
+      <w:r>
+        <w:rPr>
+          <w:i/>
+          <w:lang w:eastAsia="es-AR"/>
+        </w:rPr>
+        <w:t>parser</w:t>
+      </w:r>
+      <w:r>
+        <w:rPr>
+          <w:lang w:eastAsia="es-AR"/>
+        </w:rPr>
+        <w:t xml:space="preserve"> y </w:t>
+      </w:r>
+      <w:r>
+        <w:rPr>
+          <w:i/>
+          <w:lang w:eastAsia="es-AR"/>
+        </w:rPr>
+        <w:t>sym</w:t>
+      </w:r>
+      <w:r>
+        <w:rPr>
+          <w:lang w:eastAsia="es-AR"/>
+        </w:rPr>
+        <w:t xml:space="preserve"> mediante </w:t>
+      </w:r>
+      <w:r>
+        <w:rPr>
+          <w:i/>
+          <w:lang w:eastAsia="es-AR"/>
+        </w:rPr>
+        <w:t>Cup</w:t>
+      </w:r>
+      <w:r>
+        <w:rPr>
+          <w:lang w:eastAsia="es-AR"/>
+        </w:rPr>
+        <w:t xml:space="preserve"> por consola, para crear un proyecto java con las clases mencionadas junto con la generada por </w:t>
+      </w:r>
+      <w:r>
+        <w:rPr>
+          <w:i/>
+          <w:lang w:eastAsia="es-AR"/>
+        </w:rPr>
+        <w:t>Jflex</w:t>
+      </w:r>
+      <w:r>
+        <w:rPr>
+          <w:lang w:eastAsia="es-AR"/>
+        </w:rPr>
+        <w:t xml:space="preserve"> y la principal para poder ejecutar con un fichero de entrada. </w:t>
+      </w:r>
     </w:p>
     <w:p>
       <w:pPr>
         <w:pStyle w:val="Ttulo2"/>
       </w:pPr>
-      <w:bookmarkStart w:id="4" w:name="_Toc479331792"/>
-      <w:r>
-        <w:t>Parte obligatoria</w:t>
-      </w:r>
+      <w:r>
+        <w:t>Parte optativa</w:t>
+      </w:r>
+    </w:p>
+    <w:p>
+      <w:pPr>
+        <w:rPr>
+          <w:lang w:eastAsia="es-AR"/>
+        </w:rPr>
+      </w:pPr>
+      <w:r>
+        <w:rPr>
+          <w:lang w:eastAsia="es-AR"/>
+        </w:rPr>
+        <w:t xml:space="preserve">En la realización de la parte optativa simplemente añadimos las reglas nuevas y otra sentencia </w:t>
+      </w:r>
+      <w:r>
+        <w:rPr>
+          <w:i/>
+          <w:lang w:eastAsia="es-AR"/>
+        </w:rPr>
+        <w:t>precedence</w:t>
+      </w:r>
+      <w:r>
+        <w:rPr>
+          <w:lang w:eastAsia="es-AR"/>
+        </w:rPr>
+        <w:t xml:space="preserve"> para las operaciones </w:t>
+      </w:r>
+      <w:r>
+        <w:rPr>
+          <w:i/>
+          <w:lang w:eastAsia="es-AR"/>
+        </w:rPr>
+        <w:t>and</w:t>
+      </w:r>
+      <w:r>
+        <w:rPr>
+          <w:lang w:eastAsia="es-AR"/>
+        </w:rPr>
+        <w:t xml:space="preserve">  y </w:t>
+      </w:r>
+      <w:r>
+        <w:rPr>
+          <w:i/>
+          <w:lang w:eastAsia="es-AR"/>
+        </w:rPr>
+        <w:t>or</w:t>
+      </w:r>
+      <w:r>
+        <w:rPr>
+          <w:lang w:eastAsia="es-AR"/>
+        </w:rPr>
+        <w:t>.</w:t>
+      </w:r>
+    </w:p>
+    <w:p>
+      <w:pPr>
+        <w:rPr>
+          <w:lang w:eastAsia="es-AR"/>
+        </w:rPr>
+      </w:pPr>
+      <w:r>
+        <w:rPr>
+          <w:lang w:eastAsia="es-AR"/>
+        </w:rPr>
+        <w:t xml:space="preserve">Finalmente, generamos las clases con </w:t>
+      </w:r>
+      <w:r>
+        <w:rPr>
+          <w:i/>
+          <w:lang w:eastAsia="es-AR"/>
+        </w:rPr>
+        <w:t xml:space="preserve">Cup </w:t>
+      </w:r>
+      <w:r>
+        <w:rPr>
+          <w:lang w:eastAsia="es-AR"/>
+        </w:rPr>
+        <w:t xml:space="preserve">e incluimos nuevas líneas en el </w:t>
+      </w:r>
+      <w:r>
+        <w:rPr>
+          <w:i/>
+          <w:lang w:eastAsia="es-AR"/>
+        </w:rPr>
+        <w:t>flex</w:t>
+      </w:r>
+      <w:r>
+        <w:rPr>
+          <w:lang w:eastAsia="es-AR"/>
+        </w:rPr>
+        <w:t xml:space="preserve"> para poder </w:t>
+      </w:r>
+      <w:r>
+        <w:rPr>
+          <w:lang w:eastAsia="es-AR"/>
+        </w:rPr>
+        <w:t>generar tokens necesarios en esta parte.</w:t>
+      </w:r>
+    </w:p>
+    <w:p>
+      <w:pPr>
+        <w:jc w:val="left"/>
+        <w:rPr>
+          <w:lang w:eastAsia="es-AR"/>
+        </w:rPr>
+      </w:pPr>
+      <w:r>
+        <w:rPr>
+          <w:lang w:eastAsia="es-AR"/>
+        </w:rPr>
+        <w:br w:type="page"/>
+      </w:r>
+    </w:p>
+    <w:p>
+      <w:pPr>
+        <w:pStyle w:val="Ttulo1"/>
+      </w:pPr>
+      <w:r>
+        <w:lastRenderedPageBreak/>
+        <w:t>Casos de prueba</w:t>
+      </w:r>
+    </w:p>
+    <w:p>
+      <w:pPr>
+        <w:pStyle w:val="Ttulo2"/>
+      </w:pPr>
+      <w:r>
+        <w:t>Casos correctos</w:t>
+      </w:r>
+    </w:p>
+    <w:p>
+      <w:pPr>
+        <w:rPr>
+          <w:lang w:val="en-US" w:eastAsia="es-AR"/>
+        </w:rPr>
+      </w:pPr>
+      <w:r>
+        <w:rPr>
+          <w:lang w:val="en-US" w:eastAsia="es-AR"/>
+        </w:rPr>
+        <w:t>int calcular(int var5, int var6){</w:t>
+      </w:r>
+    </w:p>
+    <w:p>
+      <w:pPr>
+        <w:rPr>
+          <w:lang w:val="en-US" w:eastAsia="es-AR"/>
+        </w:rPr>
+      </w:pPr>
+      <w:r>
+        <w:rPr>
+          <w:lang w:val="en-US" w:eastAsia="es-AR"/>
+        </w:rPr>
+        <w:tab/>
+        <w:t>int var7;</w:t>
+      </w:r>
+    </w:p>
+    <w:p>
+      <w:pPr>
+        <w:rPr>
+          <w:lang w:eastAsia="es-AR"/>
+        </w:rPr>
+      </w:pPr>
+      <w:r>
+        <w:rPr>
+          <w:lang w:val="en-US" w:eastAsia="es-AR"/>
+        </w:rPr>
+        <w:tab/>
+      </w:r>
+      <w:r>
+        <w:rPr>
+          <w:lang w:eastAsia="es-AR"/>
+        </w:rPr>
+        <w:t>var7=var5+var6;</w:t>
+      </w:r>
+    </w:p>
+    <w:p>
+      <w:pPr>
+        <w:rPr>
+          <w:lang w:eastAsia="es-AR"/>
+        </w:rPr>
+      </w:pPr>
+      <w:r>
+        <w:rPr>
+          <w:lang w:eastAsia="es-AR"/>
+        </w:rPr>
+        <w:t>}</w:t>
+      </w:r>
+    </w:p>
+    <w:p>
+      <w:pPr>
+        <w:rPr>
+          <w:lang w:val="en-US" w:eastAsia="es-AR"/>
+        </w:rPr>
+      </w:pPr>
+      <w:r>
+        <w:rPr>
+          <w:lang w:val="en-US" w:eastAsia="es-AR"/>
+        </w:rPr>
+        <w:t>float restar(float t){</w:t>
+      </w:r>
+    </w:p>
+    <w:p>
+      <w:pPr>
+        <w:rPr>
+          <w:lang w:val="en-US" w:eastAsia="es-AR"/>
+        </w:rPr>
+      </w:pPr>
+      <w:r>
+        <w:rPr>
+          <w:lang w:val="en-US" w:eastAsia="es-AR"/>
+        </w:rPr>
+        <w:tab/>
+        <w:t>int $minuendo;</w:t>
+      </w:r>
+    </w:p>
+    <w:p>
+      <w:pPr>
+        <w:rPr>
+          <w:lang w:eastAsia="es-AR"/>
+        </w:rPr>
+      </w:pPr>
+      <w:r>
+        <w:rPr>
+          <w:lang w:val="en-US" w:eastAsia="es-AR"/>
+        </w:rPr>
+        <w:tab/>
+      </w:r>
+      <w:r>
+        <w:rPr>
+          <w:lang w:eastAsia="es-AR"/>
+        </w:rPr>
+        <w:t>int $sustraendo;</w:t>
+      </w:r>
+    </w:p>
+    <w:p>
+      <w:pPr>
+        <w:rPr>
+          <w:lang w:eastAsia="es-AR"/>
+        </w:rPr>
+      </w:pPr>
+      <w:r>
+        <w:rPr>
+          <w:lang w:eastAsia="es-AR"/>
+        </w:rPr>
+        <w:tab/>
+        <w:t>int $diferencia;</w:t>
+      </w:r>
+    </w:p>
+    <w:p>
+      <w:pPr>
+        <w:rPr>
+          <w:lang w:eastAsia="es-AR"/>
+        </w:rPr>
+      </w:pPr>
+      <w:r>
+        <w:rPr>
+          <w:lang w:eastAsia="es-AR"/>
+        </w:rPr>
+        <w:tab/>
+        <w:t>$diferencia = $minuendo - $sustraendo;</w:t>
+      </w:r>
+    </w:p>
+    <w:p>
+      <w:pPr>
+        <w:rPr>
+          <w:lang w:eastAsia="es-AR"/>
+        </w:rPr>
+      </w:pPr>
+      <w:r>
+        <w:rPr>
+          <w:lang w:eastAsia="es-AR"/>
+        </w:rPr>
+        <w:tab/>
+        <w:t>return $diferencia;</w:t>
+      </w:r>
+    </w:p>
+    <w:p>
+      <w:pPr>
+        <w:rPr>
+          <w:lang w:eastAsia="es-AR"/>
+        </w:rPr>
+      </w:pPr>
+      <w:r>
+        <w:rPr>
+          <w:lang w:eastAsia="es-AR"/>
+        </w:rPr>
+        <w:t>}</w:t>
+      </w:r>
+    </w:p>
+    <w:p>
+      <w:pPr>
+        <w:pStyle w:val="Ttulo2"/>
+        <w:rPr>
+          <w:lang w:val="en-US"/>
+        </w:rPr>
+      </w:pPr>
+      <w:r>
+        <w:rPr>
+          <w:lang w:val="en-US"/>
+        </w:rPr>
+        <w:t>Casos erróneos</w:t>
+      </w:r>
+    </w:p>
+    <w:p>
+      <w:pPr>
+        <w:rPr>
+          <w:lang w:val="en-US" w:eastAsia="es-AR"/>
+        </w:rPr>
+      </w:pPr>
+      <w:r>
+        <w:rPr>
+          <w:lang w:val="en-US" w:eastAsia="es-AR"/>
+        </w:rPr>
+        <w:t>void calcular(int i5, int i6){</w:t>
+      </w:r>
+    </w:p>
+    <w:p>
+      <w:pPr>
+        <w:rPr>
+          <w:lang w:val="en-US" w:eastAsia="es-AR"/>
+        </w:rPr>
+      </w:pPr>
+      <w:r>
+        <w:rPr>
+          <w:lang w:val="en-US" w:eastAsia="es-AR"/>
+        </w:rPr>
+        <w:tab/>
+        <w:t>int i8</w:t>
+      </w:r>
+    </w:p>
+    <w:p>
+      <w:pPr>
+        <w:rPr>
+          <w:lang w:eastAsia="es-AR"/>
+        </w:rPr>
+      </w:pPr>
+      <w:r>
+        <w:rPr>
+          <w:lang w:val="en-US" w:eastAsia="es-AR"/>
+        </w:rPr>
+        <w:tab/>
+      </w:r>
+      <w:r>
+        <w:rPr>
+          <w:lang w:eastAsia="es-AR"/>
+        </w:rPr>
+        <w:t>i7=i5+i6;</w:t>
+      </w:r>
+    </w:p>
+    <w:p>
+      <w:pPr>
+        <w:rPr>
+          <w:lang w:eastAsia="es-AR"/>
+        </w:rPr>
+      </w:pPr>
+      <w:r>
+        <w:rPr>
+          <w:lang w:eastAsia="es-AR"/>
+        </w:rPr>
+        <w:t>}</w:t>
+      </w:r>
+    </w:p>
+    <w:p>
+      <w:pPr>
+        <w:rPr>
+          <w:lang w:eastAsia="es-AR"/>
+        </w:rPr>
+      </w:pPr>
+      <w:r>
+        <w:rPr>
+          <w:lang w:eastAsia="es-AR"/>
+        </w:rPr>
+        <w:t>Este fragmento de código tiene el típico error del punto y coma, por lo que el analizador sintáctico encuentra un error al intentar procesar la cadena de entrada.</w:t>
+      </w:r>
+    </w:p>
+    <w:p>
+      <w:pPr>
+        <w:rPr>
+          <w:lang w:eastAsia="es-AR"/>
+        </w:rPr>
+      </w:pPr>
+    </w:p>
+    <w:p>
+      <w:pPr>
+        <w:rPr>
+          <w:lang w:val="en-US" w:eastAsia="es-AR"/>
+        </w:rPr>
+      </w:pPr>
+      <w:r>
+        <w:rPr>
+          <w:lang w:val="en-US" w:eastAsia="es-AR"/>
+        </w:rPr>
+        <w:lastRenderedPageBreak/>
+        <w:t>floar metodo(){</w:t>
+      </w:r>
+    </w:p>
+    <w:p>
+      <w:pPr>
+        <w:rPr>
+          <w:lang w:val="en-US" w:eastAsia="es-AR"/>
+        </w:rPr>
+      </w:pPr>
+      <w:r>
+        <w:rPr>
+          <w:lang w:val="en-US" w:eastAsia="es-AR"/>
+        </w:rPr>
+        <w:tab/>
+        <w:t>float f = 35.5;</w:t>
+      </w:r>
+    </w:p>
+    <w:p>
+      <w:pPr>
+        <w:rPr>
+          <w:lang w:val="en-US" w:eastAsia="es-AR"/>
+        </w:rPr>
+      </w:pPr>
+      <w:r>
+        <w:rPr>
+          <w:lang w:val="en-US" w:eastAsia="es-AR"/>
+        </w:rPr>
+        <w:tab/>
+        <w:t>return f;</w:t>
+      </w:r>
+    </w:p>
+    <w:p>
+      <w:pPr>
+        <w:rPr>
+          <w:lang w:eastAsia="es-AR"/>
+        </w:rPr>
+      </w:pPr>
+      <w:r>
+        <w:rPr>
+          <w:lang w:eastAsia="es-AR"/>
+        </w:rPr>
+        <w:t>}</w:t>
+      </w:r>
+    </w:p>
+    <w:p>
+      <w:pPr>
+        <w:rPr>
+          <w:lang w:eastAsia="es-AR"/>
+        </w:rPr>
+      </w:pPr>
+      <w:r>
+        <w:rPr>
+          <w:lang w:eastAsia="es-AR"/>
+        </w:rPr>
+        <w:t>Aquí se genera</w:t>
+      </w:r>
+      <w:r>
+        <w:rPr>
+          <w:lang w:eastAsia="es-AR"/>
+        </w:rPr>
+        <w:t xml:space="preserve"> un error al principio de la cadena, ya que no está reflejado que haya un tipo llamado floar.</w:t>
+      </w:r>
+      <w:bookmarkStart w:id="4" w:name="_GoBack"/>
       <w:bookmarkEnd w:id="4"/>
-    </w:p>
-    <w:p>
-      <w:pPr>
-        <w:rPr>
-          <w:lang w:eastAsia="es-AR"/>
-        </w:rPr>
-      </w:pPr>
-      <w:r>
-        <w:rPr>
-          <w:lang w:eastAsia="es-AR"/>
-        </w:rPr>
-        <w:t xml:space="preserve">Para esta sección hemos utilizado la clase </w:t>
-      </w:r>
-      <w:r>
-        <w:rPr>
-          <w:i/>
-          <w:lang w:eastAsia="es-AR"/>
-        </w:rPr>
-        <w:t>java</w:t>
-      </w:r>
-      <w:r>
-        <w:rPr>
-          <w:lang w:eastAsia="es-AR"/>
-        </w:rPr>
-        <w:t xml:space="preserve"> generada a partir del archivo </w:t>
-      </w:r>
-      <w:proofErr w:type="spellStart"/>
-      <w:r>
-        <w:rPr>
-          <w:i/>
-          <w:lang w:eastAsia="es-AR"/>
-        </w:rPr>
-        <w:t>flex</w:t>
-      </w:r>
-      <w:proofErr w:type="spellEnd"/>
-      <w:r>
-        <w:rPr>
-          <w:lang w:eastAsia="es-AR"/>
-        </w:rPr>
-        <w:t xml:space="preserve"> generado por </w:t>
-      </w:r>
-      <w:proofErr w:type="spellStart"/>
-      <w:r>
-        <w:rPr>
-          <w:i/>
-          <w:lang w:eastAsia="es-AR"/>
-        </w:rPr>
-        <w:t>Jflex</w:t>
-      </w:r>
-      <w:proofErr w:type="spellEnd"/>
-      <w:r>
-        <w:rPr>
-          <w:lang w:eastAsia="es-AR"/>
-        </w:rPr>
-        <w:t xml:space="preserve"> </w:t>
-      </w:r>
-      <w:r>
-        <w:rPr>
-          <w:lang w:eastAsia="es-AR"/>
-        </w:rPr>
-        <w:t xml:space="preserve"> </w:t>
-      </w:r>
-      <w:r>
-        <w:rPr>
-          <w:lang w:eastAsia="es-AR"/>
-        </w:rPr>
-        <w:t xml:space="preserve">y </w:t>
-      </w:r>
-      <w:r>
-        <w:rPr>
-          <w:i/>
-          <w:lang w:eastAsia="es-AR"/>
-        </w:rPr>
-        <w:t>Cup</w:t>
-      </w:r>
-      <w:r>
-        <w:rPr>
-          <w:i/>
-          <w:lang w:eastAsia="es-AR"/>
-        </w:rPr>
-        <w:t xml:space="preserve"> </w:t>
-      </w:r>
-      <w:r>
-        <w:rPr>
-          <w:lang w:eastAsia="es-AR"/>
-        </w:rPr>
-        <w:t xml:space="preserve"> para transformar nuestra </w:t>
-      </w:r>
-      <w:r>
-        <w:rPr>
-          <w:lang w:eastAsia="es-AR"/>
-        </w:rPr>
-        <w:t xml:space="preserve">gramática </w:t>
-      </w:r>
-      <w:r>
-        <w:rPr>
-          <w:lang w:eastAsia="es-AR"/>
-        </w:rPr>
-        <w:t>en .</w:t>
-      </w:r>
-      <w:r>
-        <w:rPr>
-          <w:i/>
-          <w:lang w:eastAsia="es-AR"/>
-        </w:rPr>
-        <w:t>cup</w:t>
-      </w:r>
-      <w:r>
-        <w:rPr>
-          <w:lang w:eastAsia="es-AR"/>
-        </w:rPr>
-        <w:t xml:space="preserve"> a dos clases </w:t>
-      </w:r>
-      <w:r>
-        <w:rPr>
-          <w:i/>
-          <w:lang w:eastAsia="es-AR"/>
-        </w:rPr>
-        <w:t>java</w:t>
-      </w:r>
-      <w:r>
-        <w:rPr>
-          <w:lang w:eastAsia="es-AR"/>
-        </w:rPr>
-        <w:t xml:space="preserve">, </w:t>
-      </w:r>
-      <w:proofErr w:type="spellStart"/>
-      <w:r>
-        <w:rPr>
-          <w:i/>
-          <w:lang w:eastAsia="es-AR"/>
-        </w:rPr>
-        <w:t>parser</w:t>
-      </w:r>
-      <w:proofErr w:type="spellEnd"/>
-      <w:r>
-        <w:rPr>
-          <w:i/>
-          <w:lang w:eastAsia="es-AR"/>
-        </w:rPr>
-        <w:t xml:space="preserve"> </w:t>
-      </w:r>
-      <w:r>
-        <w:rPr>
-          <w:lang w:eastAsia="es-AR"/>
-        </w:rPr>
-        <w:t xml:space="preserve"> y </w:t>
-      </w:r>
-      <w:proofErr w:type="spellStart"/>
-      <w:r>
-        <w:rPr>
-          <w:i/>
-          <w:lang w:eastAsia="es-AR"/>
-        </w:rPr>
-        <w:t>sym</w:t>
-      </w:r>
-      <w:proofErr w:type="spellEnd"/>
-      <w:r>
-        <w:rPr>
-          <w:lang w:eastAsia="es-AR"/>
-        </w:rPr>
-        <w:t>.</w:t>
-      </w:r>
-    </w:p>
-    <w:p>
-      <w:pPr>
-        <w:rPr>
-          <w:lang w:eastAsia="es-AR"/>
-        </w:rPr>
-      </w:pPr>
-      <w:r>
-        <w:rPr>
-          <w:lang w:eastAsia="es-AR"/>
-        </w:rPr>
-        <w:t xml:space="preserve">Primero, se pasó la gramática impuesta en el ejercicio a un archivo cup, enlazando el nombre de los terminales de la especificación léxica con los terminales de la gramática e incluyendo los no terminales de las reglas de la misma. Aquí añadimos un operador denominado </w:t>
-      </w:r>
-      <w:proofErr w:type="spellStart"/>
-      <w:r>
-        <w:rPr>
-          <w:i/>
-          <w:lang w:eastAsia="es-AR"/>
-        </w:rPr>
-        <w:t>precedence</w:t>
-      </w:r>
-      <w:proofErr w:type="spellEnd"/>
-      <w:r>
-        <w:rPr>
-          <w:lang w:eastAsia="es-AR"/>
-        </w:rPr>
-        <w:t>, que sirve para de</w:t>
-      </w:r>
-      <w:r>
-        <w:rPr>
-          <w:lang w:eastAsia="es-AR"/>
-        </w:rPr>
-        <w:t>finir la predominancia de los operadores multiplicación, división y módulo sobre la suma y la resta. Esta incorporación es necesaria, debida a la ambigüedad ante la que se puede encontrar el analizador sintáctico con cadenas que contengan, por ejemplo, 3 + 4 * 5, ya que debe reducir primero 4*5, en vez de 3 + 4.</w:t>
-      </w:r>
-    </w:p>
-    <w:p>
-      <w:pPr>
-        <w:rPr>
-          <w:lang w:eastAsia="es-AR"/>
-        </w:rPr>
-      </w:pPr>
-      <w:r>
-        <w:rPr>
-          <w:lang w:eastAsia="es-AR"/>
-        </w:rPr>
-        <w:t xml:space="preserve">Después generamos las clases </w:t>
-      </w:r>
-      <w:proofErr w:type="spellStart"/>
-      <w:r>
-        <w:rPr>
-          <w:i/>
-          <w:lang w:eastAsia="es-AR"/>
-        </w:rPr>
-        <w:t>parser</w:t>
-      </w:r>
-      <w:proofErr w:type="spellEnd"/>
-      <w:r>
-        <w:rPr>
-          <w:lang w:eastAsia="es-AR"/>
-        </w:rPr>
-        <w:t xml:space="preserve"> y </w:t>
-      </w:r>
-      <w:proofErr w:type="spellStart"/>
-      <w:r>
-        <w:rPr>
-          <w:i/>
-          <w:lang w:eastAsia="es-AR"/>
-        </w:rPr>
-        <w:t>sym</w:t>
-      </w:r>
-      <w:proofErr w:type="spellEnd"/>
-      <w:r>
-        <w:rPr>
-          <w:lang w:eastAsia="es-AR"/>
-        </w:rPr>
-        <w:t xml:space="preserve"> mediante </w:t>
-      </w:r>
-      <w:r>
-        <w:rPr>
-          <w:i/>
-          <w:lang w:eastAsia="es-AR"/>
-        </w:rPr>
-        <w:t>Cup</w:t>
-      </w:r>
-      <w:r>
-        <w:rPr>
-          <w:lang w:eastAsia="es-AR"/>
-        </w:rPr>
-        <w:t xml:space="preserve"> por consola, para crear un proyecto java con las clases mencionadas junto con la generada por </w:t>
-      </w:r>
-      <w:proofErr w:type="spellStart"/>
-      <w:r>
-        <w:rPr>
-          <w:i/>
-          <w:lang w:eastAsia="es-AR"/>
-        </w:rPr>
-        <w:t>Jflex</w:t>
-      </w:r>
-      <w:proofErr w:type="spellEnd"/>
-      <w:r>
-        <w:rPr>
-          <w:lang w:eastAsia="es-AR"/>
-        </w:rPr>
-        <w:t xml:space="preserve"> y la principal para poder ejecutar con un fichero de entrada. </w:t>
-      </w:r>
     </w:p>
     <w:sectPr>
       <w:headerReference w:type="default" r:id="rId9"/>
@@ -2108,7 +2506,7 @@
               <w:sz w:val="24"/>
               <w:lang w:val="it-IT"/>
             </w:rPr>
-            <w:t>4</w:t>
+            <w:t>5</w:t>
           </w:r>
           <w:r>
             <w:rPr>
@@ -3931,7 +4329,7 @@
 </file>
 
 <file path=customXml/itemProps2.xml><?xml version="1.0" encoding="utf-8"?>
-<ds:datastoreItem xmlns:ds="http://schemas.openxmlformats.org/officeDocument/2006/customXml" ds:itemID="{9CF6713E-E084-402B-BFDA-59DA6C9CB426}">
+<ds:datastoreItem xmlns:ds="http://schemas.openxmlformats.org/officeDocument/2006/customXml" ds:itemID="{819AB35F-3BC9-44D1-A783-2FA47C3E072C}">
   <ds:schemaRefs>
     <ds:schemaRef ds:uri="http://schemas.openxmlformats.org/officeDocument/2006/bibliography"/>
   </ds:schemaRefs>

</xml_diff>

<commit_message>
Algun cambio en la memoria
</commit_message>
<xml_diff>
--- a/MemoriaPL1.docx
+++ b/MemoriaPL1.docx
@@ -1893,6 +1893,14 @@
     </w:p>
     <w:p>
       <w:pPr>
+        <w:pStyle w:val="Ttulo3"/>
+      </w:pPr>
+      <w:r>
+        <w:t>Caso 1</w:t>
+      </w:r>
+    </w:p>
+    <w:p>
+      <w:pPr>
         <w:rPr>
           <w:lang w:val="es-ES" w:eastAsia="es-AR"/>
         </w:rPr>
@@ -1952,6 +1960,20 @@
     </w:p>
     <w:p>
       <w:pPr>
+        <w:pStyle w:val="Ttulo3"/>
+        <w:rPr>
+          <w:lang w:val="en-US"/>
+        </w:rPr>
+      </w:pPr>
+      <w:r>
+        <w:rPr>
+          <w:lang w:val="en-US"/>
+        </w:rPr>
+        <w:t>Caso 2</w:t>
+      </w:r>
+    </w:p>
+    <w:p>
+      <w:pPr>
         <w:rPr>
           <w:lang w:val="en-US" w:eastAsia="es-AR"/>
         </w:rPr>
@@ -2058,6 +2080,27 @@
     </w:p>
     <w:p>
       <w:pPr>
+        <w:rPr>
+          <w:lang w:val="es-ES" w:eastAsia="es-AR"/>
+        </w:rPr>
+      </w:pPr>
+      <w:r>
+        <w:rPr>
+          <w:lang w:val="es-ES" w:eastAsia="es-AR"/>
+        </w:rPr>
+        <w:t>Ambos ejemplos son válidos, el analizador n encuentra ning</w:t>
+      </w:r>
+      <w:r>
+        <w:rPr>
+          <w:lang w:val="es-ES" w:eastAsia="es-AR"/>
+        </w:rPr>
+        <w:t>ún error.</w:t>
+      </w:r>
+      <w:bookmarkStart w:id="4" w:name="_GoBack"/>
+      <w:bookmarkEnd w:id="4"/>
+    </w:p>
+    <w:p>
+      <w:pPr>
         <w:pStyle w:val="Ttulo2"/>
         <w:rPr>
           <w:lang w:val="en-US"/>
@@ -2068,6 +2111,20 @@
           <w:lang w:val="en-US"/>
         </w:rPr>
         <w:t>Casos erróneos</w:t>
+      </w:r>
+    </w:p>
+    <w:p>
+      <w:pPr>
+        <w:pStyle w:val="Ttulo3"/>
+        <w:rPr>
+          <w:lang w:val="en-US"/>
+        </w:rPr>
+      </w:pPr>
+      <w:r>
+        <w:rPr>
+          <w:lang w:val="en-US"/>
+        </w:rPr>
+        <w:t>Caso 3</w:t>
       </w:r>
     </w:p>
     <w:p>
@@ -2126,6 +2183,7 @@
         <w:rPr>
           <w:lang w:eastAsia="es-AR"/>
         </w:rPr>
+        <w:lastRenderedPageBreak/>
         <w:t>}</w:t>
       </w:r>
     </w:p>
@@ -2144,10 +2202,11 @@
     </w:p>
     <w:p>
       <w:pPr>
-        <w:rPr>
-          <w:lang w:eastAsia="es-AR"/>
-        </w:rPr>
-      </w:pPr>
+        <w:pStyle w:val="Ttulo3"/>
+      </w:pPr>
+      <w:r>
+        <w:t>Caso 4</w:t>
+      </w:r>
     </w:p>
     <w:p>
       <w:pPr>
@@ -2159,7 +2218,6 @@
         <w:rPr>
           <w:lang w:val="en-US" w:eastAsia="es-AR"/>
         </w:rPr>
-        <w:lastRenderedPageBreak/>
         <w:t>floar metodo(){</w:t>
       </w:r>
     </w:p>
@@ -2258,8 +2316,6 @@
         </w:rPr>
         <w:t>:</w:t>
       </w:r>
-      <w:bookmarkStart w:id="4" w:name="_GoBack"/>
-      <w:bookmarkEnd w:id="4"/>
     </w:p>
     <w:p>
       <w:pPr>
@@ -2571,7 +2627,7 @@
               <w:sz w:val="24"/>
               <w:lang w:val="it-IT"/>
             </w:rPr>
-            <w:t>6</w:t>
+            <w:t>7</w:t>
           </w:r>
           <w:r>
             <w:rPr>
@@ -4394,7 +4450,7 @@
 </file>
 
 <file path=customXml/itemProps2.xml><?xml version="1.0" encoding="utf-8"?>
-<ds:datastoreItem xmlns:ds="http://schemas.openxmlformats.org/officeDocument/2006/customXml" ds:itemID="{98EB1A93-F9B0-4DA7-A7B7-3D03ECF95B0E}">
+<ds:datastoreItem xmlns:ds="http://schemas.openxmlformats.org/officeDocument/2006/customXml" ds:itemID="{518763AB-90B4-4729-A2A7-3A4FDF03486B}">
   <ds:schemaRefs>
     <ds:schemaRef ds:uri="http://schemas.openxmlformats.org/officeDocument/2006/bibliography"/>
   </ds:schemaRefs>

</xml_diff>